<commit_message>
Added screenshots for IT3 to Implementation and Testing Unit evidence
</commit_message>
<xml_diff>
--- a/Implementation and Testing Unit - Evidence.docx
+++ b/Implementation and Testing Unit - Evidence.docx
@@ -588,16 +588,30 @@
         <w:pStyle w:val="Heading2"/>
       </w:pPr>
       <w:r>
-        <w:t>I.T. 3 – Searching Data Example Screenshots *W3</w:t>
-      </w:r>
-    </w:p>
-    <w:p/>
-    <w:p>
+        <w:lastRenderedPageBreak/>
+        <w:t xml:space="preserve">I.T. 3 – Searching Data Example </w:t>
+      </w:r>
+      <w:r>
+        <w:t>Screenshots</w:t>
+      </w:r>
+    </w:p>
+    <w:p>
+      <w:pPr>
+        <w:keepNext/>
+      </w:pPr>
+    </w:p>
+    <w:p>
+      <w:pPr>
+        <w:keepNext/>
+      </w:pPr>
       <w:r>
         <w:t xml:space="preserve">Demonstrate searching data in a program. Take screenshots of: </w:t>
       </w:r>
     </w:p>
     <w:p>
+      <w:pPr>
+        <w:keepNext/>
+      </w:pPr>
       <w:r>
         <w:rPr>
           <w:kern w:val="1"/>
@@ -623,6 +637,7 @@
     </w:p>
     <w:p>
       <w:pPr>
+        <w:keepNext/>
         <w:rPr>
           <w:rFonts w:ascii="Times" w:hAnsi="Times" w:cs="Times"/>
         </w:rPr>
@@ -656,19 +671,6 @@
 </w:t>
       </w:r>
     </w:p>
-    <w:p/>
-    <w:p>
-      <w:pPr>
-        <w:pStyle w:val="Heading2"/>
-      </w:pPr>
-      <w:r>
-        <w:lastRenderedPageBreak/>
-        <w:t>I.T. 4 – Sort</w:t>
-      </w:r>
-      <w:r>
-        <w:t>ing Data Example Screenshots</w:t>
-      </w:r>
-    </w:p>
     <w:p>
       <w:pPr>
         <w:keepNext/>
@@ -678,29 +680,26 @@
       <w:pPr>
         <w:keepNext/>
       </w:pPr>
-      <w:proofErr w:type="spellStart"/>
-      <w:r>
-        <w:t>sortDice</w:t>
-      </w:r>
-      <w:proofErr w:type="spellEnd"/>
-      <w:r>
-        <w:t xml:space="preserve"> method sorts an </w:t>
-      </w:r>
-      <w:proofErr w:type="spellStart"/>
-      <w:r>
-        <w:t>ArrayList</w:t>
-      </w:r>
-      <w:proofErr w:type="spellEnd"/>
-      <w:r>
-        <w:t xml:space="preserve"> of Die objects (a Die object has a value parameter) by using a comparator to tell </w:t>
-      </w:r>
-      <w:proofErr w:type="spellStart"/>
-      <w:r>
-        <w:t>Collections.sort</w:t>
-      </w:r>
-      <w:proofErr w:type="spellEnd"/>
-      <w:r>
-        <w:t xml:space="preserve"> that it needs to sort the collection of dice based on the die value.</w:t>
+      <w:r>
+        <w:t>The searchForString</w:t>
+      </w:r>
+      <w:r>
+        <w:t xml:space="preserve"> method </w:t>
+      </w:r>
+      <w:r>
+        <w:t>searches for a specific string in</w:t>
+      </w:r>
+      <w:r>
+        <w:t xml:space="preserve"> an ArrayList</w:t>
+      </w:r>
+      <w:r>
+        <w:t xml:space="preserve"> of String</w:t>
+      </w:r>
+      <w:r>
+        <w:t xml:space="preserve"> objects</w:t>
+      </w:r>
+      <w:r>
+        <w:t xml:space="preserve"> and returns true if it finds the string or false if it does not find the string.</w:t>
       </w:r>
     </w:p>
     <w:p>
@@ -717,10 +716,10 @@
           <w:noProof/>
         </w:rPr>
         <w:drawing>
-          <wp:inline distT="0" distB="0" distL="0" distR="0" wp14:anchorId="4F8CF197" wp14:editId="2CC03CEB">
-            <wp:extent cx="4876800" cy="2969333"/>
-            <wp:effectExtent l="0" t="0" r="0" b="2540"/>
-            <wp:docPr id="1" name="Picture 1"/>
+          <wp:inline distT="0" distB="0" distL="0" distR="0" wp14:anchorId="1CBE9C5D" wp14:editId="4E8D787D">
+            <wp:extent cx="5321300" cy="2054777"/>
+            <wp:effectExtent l="0" t="0" r="0" b="3175"/>
+            <wp:docPr id="2" name="Picture 2"/>
             <wp:cNvGraphicFramePr>
               <a:graphicFrameLocks xmlns:a="http://schemas.openxmlformats.org/drawingml/2006/main" noChangeAspect="1"/>
             </wp:cNvGraphicFramePr>
@@ -728,7 +727,7 @@
               <a:graphicData uri="http://schemas.openxmlformats.org/drawingml/2006/picture">
                 <pic:pic xmlns:pic="http://schemas.openxmlformats.org/drawingml/2006/picture">
                   <pic:nvPicPr>
-                    <pic:cNvPr id="1" name="SortMethod.png"/>
+                    <pic:cNvPr id="2" name="SearchMethod.png"/>
                     <pic:cNvPicPr/>
                   </pic:nvPicPr>
                   <pic:blipFill>
@@ -746,7 +745,7 @@
                   <pic:spPr>
                     <a:xfrm>
                       <a:off x="0" y="0"/>
-                      <a:ext cx="4887885" cy="2976082"/>
+                      <a:ext cx="5328934" cy="2057725"/>
                     </a:xfrm>
                     <a:prstGeom prst="rect">
                       <a:avLst/>
@@ -769,15 +768,7 @@
         <w:keepNext/>
       </w:pPr>
       <w:r>
-        <w:t xml:space="preserve">Result of calling the </w:t>
-      </w:r>
-      <w:proofErr w:type="spellStart"/>
-      <w:r>
-        <w:t>sortDice</w:t>
-      </w:r>
-      <w:proofErr w:type="spellEnd"/>
-      <w:r>
-        <w:t xml:space="preserve"> method:</w:t>
+        <w:t>Result of calling SearchForString method:</w:t>
       </w:r>
     </w:p>
     <w:p>
@@ -794,10 +785,10 @@
           <w:noProof/>
         </w:rPr>
         <w:drawing>
-          <wp:inline distT="0" distB="0" distL="0" distR="0" wp14:anchorId="06750397" wp14:editId="3A14F9FE">
-            <wp:extent cx="5727700" cy="4090035"/>
-            <wp:effectExtent l="0" t="0" r="0" b="0"/>
-            <wp:docPr id="3" name="Picture 3"/>
+          <wp:inline distT="0" distB="0" distL="0" distR="0" wp14:anchorId="368D1437" wp14:editId="6CC40B9B">
+            <wp:extent cx="5435600" cy="4468401"/>
+            <wp:effectExtent l="0" t="0" r="0" b="2540"/>
+            <wp:docPr id="4" name="Picture 4"/>
             <wp:cNvGraphicFramePr>
               <a:graphicFrameLocks xmlns:a="http://schemas.openxmlformats.org/drawingml/2006/main" noChangeAspect="1"/>
             </wp:cNvGraphicFramePr>
@@ -805,7 +796,7 @@
               <a:graphicData uri="http://schemas.openxmlformats.org/drawingml/2006/picture">
                 <pic:pic xmlns:pic="http://schemas.openxmlformats.org/drawingml/2006/picture">
                   <pic:nvPicPr>
-                    <pic:cNvPr id="3" name="Output.png"/>
+                    <pic:cNvPr id="4" name="Output.png"/>
                     <pic:cNvPicPr/>
                   </pic:nvPicPr>
                   <pic:blipFill>
@@ -823,7 +814,7 @@
                   <pic:spPr>
                     <a:xfrm>
                       <a:off x="0" y="0"/>
-                      <a:ext cx="5727700" cy="4090035"/>
+                      <a:ext cx="5438066" cy="4470428"/>
                     </a:xfrm>
                     <a:prstGeom prst="rect">
                       <a:avLst/>
@@ -838,24 +829,24 @@
     </w:p>
     <w:p>
       <w:pPr>
+        <w:pStyle w:val="Heading2"/>
+      </w:pPr>
+      <w:r>
+        <w:lastRenderedPageBreak/>
+        <w:t>I.T. 4 – Sort</w:t>
+      </w:r>
+      <w:r>
+        <w:t>ing Data Example Screenshots</w:t>
+      </w:r>
+    </w:p>
+    <w:p>
+      <w:pPr>
         <w:keepNext/>
       </w:pPr>
     </w:p>
-    <w:p/>
-    <w:p>
-      <w:pPr>
-        <w:pStyle w:val="Heading2"/>
-      </w:pPr>
-      <w:r>
-        <w:t>I.T. 5</w:t>
-      </w:r>
-      <w:r>
-        <w:t xml:space="preserve"> – Array Example Screenshots *W2</w:t>
-      </w:r>
-    </w:p>
-    <w:p/>
-    <w:p>
-      <w:pPr>
+    <w:p>
+      <w:pPr>
+        <w:keepNext/>
         <w:rPr>
           <w:rFonts w:ascii="Times" w:hAnsi="Times" w:cs="Times"/>
         </w:rPr>
@@ -870,43 +861,16 @@
         <w:t xml:space="preserve"> </w:t>
       </w:r>
       <w:r>
-        <w:t>the</w:t>
-      </w:r>
-      <w:r>
-        <w:rPr>
-          <w:rFonts w:ascii="Times" w:hAnsi="Times" w:cs="Times"/>
-        </w:rPr>
-        <w:t xml:space="preserve"> </w:t>
-      </w:r>
-      <w:r>
-        <w:t>use</w:t>
-      </w:r>
-      <w:r>
-        <w:rPr>
-          <w:rFonts w:ascii="Times" w:hAnsi="Times" w:cs="Times"/>
-        </w:rPr>
-        <w:t xml:space="preserve"> </w:t>
-      </w:r>
-      <w:r>
-        <w:t>of</w:t>
-      </w:r>
-      <w:r>
-        <w:rPr>
-          <w:rFonts w:ascii="Times" w:hAnsi="Times" w:cs="Times"/>
-        </w:rPr>
-        <w:t xml:space="preserve"> </w:t>
-      </w:r>
-      <w:r>
-        <w:t>an</w:t>
-      </w:r>
-      <w:r>
-        <w:rPr>
-          <w:rFonts w:ascii="Times" w:hAnsi="Times" w:cs="Times"/>
-        </w:rPr>
-        <w:t xml:space="preserve"> </w:t>
-      </w:r>
-      <w:r>
-        <w:t>array</w:t>
+        <w:t>sorting</w:t>
+      </w:r>
+      <w:r>
+        <w:rPr>
+          <w:rFonts w:ascii="Times" w:hAnsi="Times" w:cs="Times"/>
+        </w:rPr>
+        <w:t xml:space="preserve"> </w:t>
+      </w:r>
+      <w:r>
+        <w:t>data</w:t>
       </w:r>
       <w:r>
         <w:rPr>
@@ -965,64 +929,56 @@
     </w:p>
     <w:p>
       <w:pPr>
-        <w:rPr>
-          <w:rFonts w:ascii="Times" w:hAnsi="Times" w:cs="Times"/>
-        </w:rPr>
-      </w:pPr>
-      <w:r>
-        <w:rPr>
-          <w:kern w:val="1"/>
-        </w:rPr>
-        <w:tab/>
-      </w:r>
-      <w:r>
-        <w:rPr>
-          <w:kern w:val="1"/>
-        </w:rPr>
-        <w:tab/>
-      </w:r>
-      <w:r>
-        <w:t>●  An</w:t>
-      </w:r>
-      <w:r>
-        <w:rPr>
-          <w:rFonts w:ascii="Times" w:hAnsi="Times" w:cs="Times"/>
-        </w:rPr>
-        <w:t xml:space="preserve"> </w:t>
-      </w:r>
-      <w:r>
-        <w:t>array</w:t>
-      </w:r>
-      <w:r>
-        <w:rPr>
-          <w:rFonts w:ascii="Times" w:hAnsi="Times" w:cs="Times"/>
-        </w:rPr>
-        <w:t xml:space="preserve"> </w:t>
-      </w:r>
-      <w:r>
-        <w:t>in</w:t>
-      </w:r>
-      <w:r>
-        <w:rPr>
-          <w:rFonts w:ascii="Times" w:hAnsi="Times" w:cs="Times"/>
-        </w:rPr>
-        <w:t xml:space="preserve"> </w:t>
-      </w:r>
-      <w:r>
-        <w:t>a</w:t>
-      </w:r>
-      <w:r>
-        <w:rPr>
-          <w:rFonts w:ascii="Times" w:hAnsi="Times" w:cs="Times"/>
-        </w:rPr>
-        <w:t xml:space="preserve"> </w:t>
-      </w:r>
-      <w:r>
-        <w:t xml:space="preserve">program </w:t>
-      </w:r>
-      <w:r>
-        <w:rPr>
-          <w:rFonts w:ascii="MS Mincho" w:eastAsia="MS Mincho" w:hAnsi="MS Mincho" w:cs="MS Mincho"/>
+        <w:keepNext/>
+        <w:rPr>
+          <w:rFonts w:ascii="Times" w:hAnsi="Times" w:cs="Times"/>
+        </w:rPr>
+      </w:pPr>
+      <w:r>
+        <w:rPr>
+          <w:kern w:val="1"/>
+        </w:rPr>
+        <w:tab/>
+      </w:r>
+      <w:r>
+        <w:rPr>
+          <w:kern w:val="1"/>
+        </w:rPr>
+        <w:tab/>
+      </w:r>
+      <w:r>
+        <w:t>●  Function</w:t>
+      </w:r>
+      <w:r>
+        <w:rPr>
+          <w:rFonts w:ascii="Times" w:hAnsi="Times" w:cs="Times"/>
+        </w:rPr>
+        <w:t xml:space="preserve"> </w:t>
+      </w:r>
+      <w:r>
+        <w:t>that</w:t>
+      </w:r>
+      <w:r>
+        <w:rPr>
+          <w:rFonts w:ascii="Times" w:hAnsi="Times" w:cs="Times"/>
+        </w:rPr>
+        <w:t xml:space="preserve"> </w:t>
+      </w:r>
+      <w:r>
+        <w:t>sorts</w:t>
+      </w:r>
+      <w:r>
+        <w:rPr>
+          <w:rFonts w:ascii="Times" w:hAnsi="Times" w:cs="Times"/>
+        </w:rPr>
+        <w:t xml:space="preserve"> </w:t>
+      </w:r>
+      <w:r>
+        <w:t xml:space="preserve">data </w:t>
+      </w:r>
+      <w:r>
+        <w:rPr>
+          <w:rFonts w:ascii="MS Mincho" w:eastAsia="MS Mincho" w:hAnsi="MS Mincho" w:cs="MS Mincho" w:hint="eastAsia"/>
         </w:rPr>
         <w:t>  </w:t>
@@ -1030,24 +986,52 @@
     </w:p>
     <w:p>
       <w:pPr>
-        <w:rPr>
-          <w:rFonts w:ascii="Times" w:hAnsi="Times" w:cs="Times"/>
-        </w:rPr>
-      </w:pPr>
-      <w:r>
-        <w:rPr>
-          <w:kern w:val="1"/>
-        </w:rPr>
-        <w:tab/>
-      </w:r>
-      <w:r>
-        <w:rPr>
-          <w:kern w:val="1"/>
-        </w:rPr>
-        <w:tab/>
-      </w:r>
-      <w:r>
-        <w:t>●  A</w:t>
+        <w:keepNext/>
+        <w:rPr>
+          <w:rFonts w:ascii="Times" w:hAnsi="Times" w:cs="Times"/>
+        </w:rPr>
+      </w:pPr>
+      <w:r>
+        <w:rPr>
+          <w:kern w:val="1"/>
+        </w:rPr>
+        <w:tab/>
+      </w:r>
+      <w:r>
+        <w:rPr>
+          <w:kern w:val="1"/>
+        </w:rPr>
+        <w:tab/>
+      </w:r>
+      <w:r>
+        <w:t>●  The</w:t>
+      </w:r>
+      <w:r>
+        <w:rPr>
+          <w:rFonts w:ascii="Times" w:hAnsi="Times" w:cs="Times"/>
+        </w:rPr>
+        <w:t xml:space="preserve"> </w:t>
+      </w:r>
+      <w:r>
+        <w:t>result</w:t>
+      </w:r>
+      <w:r>
+        <w:rPr>
+          <w:rFonts w:ascii="Times" w:hAnsi="Times" w:cs="Times"/>
+        </w:rPr>
+        <w:t xml:space="preserve"> </w:t>
+      </w:r>
+      <w:r>
+        <w:t>of</w:t>
+      </w:r>
+      <w:r>
+        <w:rPr>
+          <w:rFonts w:ascii="Times" w:hAnsi="Times" w:cs="Times"/>
+        </w:rPr>
+        <w:t xml:space="preserve"> </w:t>
+      </w:r>
+      <w:r>
+        <w:t>the</w:t>
       </w:r>
       <w:r>
         <w:rPr>
@@ -1065,16 +1049,178 @@
         <w:t xml:space="preserve"> </w:t>
       </w:r>
       <w:r>
-        <w:t>that</w:t>
-      </w:r>
-      <w:r>
-        <w:rPr>
-          <w:rFonts w:ascii="Times" w:hAnsi="Times" w:cs="Times"/>
-        </w:rPr>
-        <w:t xml:space="preserve"> </w:t>
-      </w:r>
-      <w:r>
-        <w:t>uses</w:t>
+        <w:t>running</w:t>
+      </w:r>
+    </w:p>
+    <w:p>
+      <w:pPr>
+        <w:keepNext/>
+      </w:pPr>
+    </w:p>
+    <w:p>
+      <w:pPr>
+        <w:keepNext/>
+      </w:pPr>
+      <w:r>
+        <w:t xml:space="preserve">The </w:t>
+      </w:r>
+      <w:bookmarkStart w:id="0" w:name="_GoBack"/>
+      <w:bookmarkEnd w:id="0"/>
+      <w:r>
+        <w:t>sortDice method sorts an ArrayList of Die objects (a Die object has a value parameter) by using a comparator to tell Collections.sort that it needs to sort the collection of dice based on the die value.</w:t>
+      </w:r>
+    </w:p>
+    <w:p>
+      <w:pPr>
+        <w:keepNext/>
+      </w:pPr>
+    </w:p>
+    <w:p>
+      <w:pPr>
+        <w:keepNext/>
+      </w:pPr>
+      <w:r>
+        <w:rPr>
+          <w:noProof/>
+        </w:rPr>
+        <w:drawing>
+          <wp:inline distT="0" distB="0" distL="0" distR="0" wp14:anchorId="4F8CF197" wp14:editId="4E404778">
+            <wp:extent cx="4622800" cy="2814680"/>
+            <wp:effectExtent l="0" t="0" r="0" b="5080"/>
+            <wp:docPr id="1" name="Picture 1"/>
+            <wp:cNvGraphicFramePr>
+              <a:graphicFrameLocks xmlns:a="http://schemas.openxmlformats.org/drawingml/2006/main" noChangeAspect="1"/>
+            </wp:cNvGraphicFramePr>
+            <a:graphic xmlns:a="http://schemas.openxmlformats.org/drawingml/2006/main">
+              <a:graphicData uri="http://schemas.openxmlformats.org/drawingml/2006/picture">
+                <pic:pic xmlns:pic="http://schemas.openxmlformats.org/drawingml/2006/picture">
+                  <pic:nvPicPr>
+                    <pic:cNvPr id="1" name="SortMethod.png"/>
+                    <pic:cNvPicPr/>
+                  </pic:nvPicPr>
+                  <pic:blipFill>
+                    <a:blip r:embed="rId7">
+                      <a:extLst>
+                        <a:ext uri="{28A0092B-C50C-407E-A947-70E740481C1C}">
+                          <a14:useLocalDpi xmlns:a14="http://schemas.microsoft.com/office/drawing/2010/main" val="0"/>
+                        </a:ext>
+                      </a:extLst>
+                    </a:blip>
+                    <a:stretch>
+                      <a:fillRect/>
+                    </a:stretch>
+                  </pic:blipFill>
+                  <pic:spPr>
+                    <a:xfrm>
+                      <a:off x="0" y="0"/>
+                      <a:ext cx="4641156" cy="2825856"/>
+                    </a:xfrm>
+                    <a:prstGeom prst="rect">
+                      <a:avLst/>
+                    </a:prstGeom>
+                  </pic:spPr>
+                </pic:pic>
+              </a:graphicData>
+            </a:graphic>
+          </wp:inline>
+        </w:drawing>
+      </w:r>
+    </w:p>
+    <w:p>
+      <w:pPr>
+        <w:keepNext/>
+      </w:pPr>
+    </w:p>
+    <w:p>
+      <w:pPr>
+        <w:keepNext/>
+      </w:pPr>
+      <w:r>
+        <w:t>Result of calling the sortDice method:</w:t>
+      </w:r>
+    </w:p>
+    <w:p>
+      <w:pPr>
+        <w:keepNext/>
+      </w:pPr>
+    </w:p>
+    <w:p>
+      <w:pPr>
+        <w:keepNext/>
+      </w:pPr>
+      <w:r>
+        <w:rPr>
+          <w:noProof/>
+        </w:rPr>
+        <w:drawing>
+          <wp:inline distT="0" distB="0" distL="0" distR="0" wp14:anchorId="06750397" wp14:editId="6ECA3E43">
+            <wp:extent cx="4851400" cy="3464286"/>
+            <wp:effectExtent l="0" t="0" r="0" b="3175"/>
+            <wp:docPr id="3" name="Picture 3"/>
+            <wp:cNvGraphicFramePr>
+              <a:graphicFrameLocks xmlns:a="http://schemas.openxmlformats.org/drawingml/2006/main" noChangeAspect="1"/>
+            </wp:cNvGraphicFramePr>
+            <a:graphic xmlns:a="http://schemas.openxmlformats.org/drawingml/2006/main">
+              <a:graphicData uri="http://schemas.openxmlformats.org/drawingml/2006/picture">
+                <pic:pic xmlns:pic="http://schemas.openxmlformats.org/drawingml/2006/picture">
+                  <pic:nvPicPr>
+                    <pic:cNvPr id="3" name="Output.png"/>
+                    <pic:cNvPicPr/>
+                  </pic:nvPicPr>
+                  <pic:blipFill>
+                    <a:blip r:embed="rId8">
+                      <a:extLst>
+                        <a:ext uri="{28A0092B-C50C-407E-A947-70E740481C1C}">
+                          <a14:useLocalDpi xmlns:a14="http://schemas.microsoft.com/office/drawing/2010/main" val="0"/>
+                        </a:ext>
+                      </a:extLst>
+                    </a:blip>
+                    <a:stretch>
+                      <a:fillRect/>
+                    </a:stretch>
+                  </pic:blipFill>
+                  <pic:spPr>
+                    <a:xfrm>
+                      <a:off x="0" y="0"/>
+                      <a:ext cx="4870690" cy="3478060"/>
+                    </a:xfrm>
+                    <a:prstGeom prst="rect">
+                      <a:avLst/>
+                    </a:prstGeom>
+                  </pic:spPr>
+                </pic:pic>
+              </a:graphicData>
+            </a:graphic>
+          </wp:inline>
+        </w:drawing>
+      </w:r>
+    </w:p>
+    <w:p>
+      <w:pPr>
+        <w:keepNext/>
+      </w:pPr>
+    </w:p>
+    <w:p/>
+    <w:p>
+      <w:pPr>
+        <w:pStyle w:val="Heading2"/>
+      </w:pPr>
+      <w:r>
+        <w:t>I.T. 5</w:t>
+      </w:r>
+      <w:r>
+        <w:t xml:space="preserve"> – Array Example Screenshots *W2</w:t>
+      </w:r>
+    </w:p>
+    <w:p/>
+    <w:p>
+      <w:pPr>
+        <w:rPr>
+          <w:rFonts w:ascii="Times" w:hAnsi="Times" w:cs="Times"/>
+        </w:rPr>
+      </w:pPr>
+      <w:r>
+        <w:t>Demonstrate</w:t>
       </w:r>
       <w:r>
         <w:rPr>
@@ -1092,7 +1238,146 @@
         <w:t xml:space="preserve"> </w:t>
       </w:r>
       <w:r>
-        <w:t xml:space="preserve">array </w:t>
+        <w:t>use</w:t>
+      </w:r>
+      <w:r>
+        <w:rPr>
+          <w:rFonts w:ascii="Times" w:hAnsi="Times" w:cs="Times"/>
+        </w:rPr>
+        <w:t xml:space="preserve"> </w:t>
+      </w:r>
+      <w:r>
+        <w:t>of</w:t>
+      </w:r>
+      <w:r>
+        <w:rPr>
+          <w:rFonts w:ascii="Times" w:hAnsi="Times" w:cs="Times"/>
+        </w:rPr>
+        <w:t xml:space="preserve"> </w:t>
+      </w:r>
+      <w:r>
+        <w:t>an</w:t>
+      </w:r>
+      <w:r>
+        <w:rPr>
+          <w:rFonts w:ascii="Times" w:hAnsi="Times" w:cs="Times"/>
+        </w:rPr>
+        <w:t xml:space="preserve"> </w:t>
+      </w:r>
+      <w:r>
+        <w:t>array</w:t>
+      </w:r>
+      <w:r>
+        <w:rPr>
+          <w:rFonts w:ascii="Times" w:hAnsi="Times" w:cs="Times"/>
+        </w:rPr>
+        <w:t xml:space="preserve"> </w:t>
+      </w:r>
+      <w:r>
+        <w:t>in</w:t>
+      </w:r>
+      <w:r>
+        <w:rPr>
+          <w:rFonts w:ascii="Times" w:hAnsi="Times" w:cs="Times"/>
+        </w:rPr>
+        <w:t xml:space="preserve"> </w:t>
+      </w:r>
+      <w:r>
+        <w:t>a</w:t>
+      </w:r>
+      <w:r>
+        <w:rPr>
+          <w:rFonts w:ascii="Times" w:hAnsi="Times" w:cs="Times"/>
+        </w:rPr>
+        <w:t xml:space="preserve"> </w:t>
+      </w:r>
+      <w:r>
+        <w:t>program.</w:t>
+      </w:r>
+      <w:r>
+        <w:rPr>
+          <w:rFonts w:ascii="Times" w:hAnsi="Times" w:cs="Times"/>
+        </w:rPr>
+        <w:t xml:space="preserve"> </w:t>
+      </w:r>
+      <w:r>
+        <w:t>Take</w:t>
+      </w:r>
+      <w:r>
+        <w:rPr>
+          <w:rFonts w:ascii="Times" w:hAnsi="Times" w:cs="Times"/>
+        </w:rPr>
+        <w:t xml:space="preserve"> </w:t>
+      </w:r>
+      <w:r>
+        <w:t>screenshots</w:t>
+      </w:r>
+      <w:r>
+        <w:rPr>
+          <w:rFonts w:ascii="Times" w:hAnsi="Times" w:cs="Times"/>
+        </w:rPr>
+        <w:t xml:space="preserve"> </w:t>
+      </w:r>
+      <w:r>
+        <w:t xml:space="preserve">of: </w:t>
+      </w:r>
+    </w:p>
+    <w:p>
+      <w:pPr>
+        <w:rPr>
+          <w:rFonts w:ascii="Times" w:hAnsi="Times" w:cs="Times"/>
+        </w:rPr>
+      </w:pPr>
+      <w:r>
+        <w:rPr>
+          <w:kern w:val="1"/>
+        </w:rPr>
+        <w:tab/>
+      </w:r>
+      <w:r>
+        <w:rPr>
+          <w:kern w:val="1"/>
+        </w:rPr>
+        <w:tab/>
+      </w:r>
+      <w:r>
+        <w:t>●  An</w:t>
+      </w:r>
+      <w:r>
+        <w:rPr>
+          <w:rFonts w:ascii="Times" w:hAnsi="Times" w:cs="Times"/>
+        </w:rPr>
+        <w:t xml:space="preserve"> </w:t>
+      </w:r>
+      <w:r>
+        <w:t>array</w:t>
+      </w:r>
+      <w:r>
+        <w:rPr>
+          <w:rFonts w:ascii="Times" w:hAnsi="Times" w:cs="Times"/>
+        </w:rPr>
+        <w:t xml:space="preserve"> </w:t>
+      </w:r>
+      <w:r>
+        <w:t>in</w:t>
+      </w:r>
+      <w:r>
+        <w:rPr>
+          <w:rFonts w:ascii="Times" w:hAnsi="Times" w:cs="Times"/>
+        </w:rPr>
+        <w:t xml:space="preserve"> </w:t>
+      </w:r>
+      <w:r>
+        <w:t>a</w:t>
+      </w:r>
+      <w:r>
+        <w:rPr>
+          <w:rFonts w:ascii="Times" w:hAnsi="Times" w:cs="Times"/>
+        </w:rPr>
+        <w:t xml:space="preserve"> </w:t>
+      </w:r>
+      <w:r>
+        <w:t xml:space="preserve">program </w:t>
       </w:r>
       <w:r>
         <w:rPr>
@@ -1121,25 +1406,34 @@
         <w:tab/>
       </w:r>
       <w:r>
-        <w:t>●  The</w:t>
-      </w:r>
-      <w:r>
-        <w:rPr>
-          <w:rFonts w:ascii="Times" w:hAnsi="Times" w:cs="Times"/>
-        </w:rPr>
-        <w:t xml:space="preserve"> </w:t>
-      </w:r>
-      <w:r>
-        <w:t>result</w:t>
-      </w:r>
-      <w:r>
-        <w:rPr>
-          <w:rFonts w:ascii="Times" w:hAnsi="Times" w:cs="Times"/>
-        </w:rPr>
-        <w:t xml:space="preserve"> </w:t>
-      </w:r>
-      <w:r>
-        <w:t>of</w:t>
+        <w:t>●  A</w:t>
+      </w:r>
+      <w:r>
+        <w:rPr>
+          <w:rFonts w:ascii="Times" w:hAnsi="Times" w:cs="Times"/>
+        </w:rPr>
+        <w:t xml:space="preserve"> </w:t>
+      </w:r>
+      <w:r>
+        <w:t>function</w:t>
+      </w:r>
+      <w:r>
+        <w:rPr>
+          <w:rFonts w:ascii="Times" w:hAnsi="Times" w:cs="Times"/>
+        </w:rPr>
+        <w:t xml:space="preserve"> </w:t>
+      </w:r>
+      <w:r>
+        <w:t>that</w:t>
+      </w:r>
+      <w:r>
+        <w:rPr>
+          <w:rFonts w:ascii="Times" w:hAnsi="Times" w:cs="Times"/>
+        </w:rPr>
+        <w:t xml:space="preserve"> </w:t>
+      </w:r>
+      <w:r>
+        <w:t>uses</w:t>
       </w:r>
       <w:r>
         <w:rPr>
@@ -1157,16 +1451,7 @@
         <w:t xml:space="preserve"> </w:t>
       </w:r>
       <w:r>
-        <w:t>function</w:t>
-      </w:r>
-      <w:r>
-        <w:rPr>
-          <w:rFonts w:ascii="Times" w:hAnsi="Times" w:cs="Times"/>
-        </w:rPr>
-        <w:t xml:space="preserve"> </w:t>
-      </w:r>
-      <w:r>
-        <w:t xml:space="preserve">running </w:t>
+        <w:t xml:space="preserve">array </w:t>
       </w:r>
       <w:r>
         <w:rPr>
@@ -1176,60 +1461,110 @@
 </w:t>
       </w:r>
     </w:p>
-    <w:p/>
-    <w:p>
-      <w:pPr>
-        <w:pStyle w:val="Heading2"/>
-      </w:pPr>
-      <w:r>
-        <w:t>I.T. 6 – Hash Example Screenshots *W2</w:t>
-      </w:r>
-    </w:p>
-    <w:p/>
-    <w:p>
-      <w:r>
-        <w:t xml:space="preserve">Demonstrate the use of a hash in a program. Take screenshots of: </w:t>
-      </w:r>
-    </w:p>
-    <w:p>
-      <w:r>
-        <w:rPr>
-          <w:kern w:val="1"/>
-        </w:rPr>
-        <w:tab/>
-      </w:r>
-      <w:r>
-        <w:rPr>
-          <w:kern w:val="1"/>
-        </w:rPr>
-        <w:tab/>
-      </w:r>
-      <w:r>
-        <w:t xml:space="preserve">●  A hash in a program </w:t>
-      </w:r>
-      <w:r>
-        <w:rPr>
-          <w:rFonts w:ascii="MS Gothic" w:eastAsia="MS Gothic" w:hAnsi="MS Gothic" w:cs="MS Gothic" w:hint="eastAsia"/>
+    <w:p>
+      <w:pPr>
+        <w:rPr>
+          <w:rFonts w:ascii="Times" w:hAnsi="Times" w:cs="Times"/>
+        </w:rPr>
+      </w:pPr>
+      <w:r>
+        <w:rPr>
+          <w:kern w:val="1"/>
+        </w:rPr>
+        <w:tab/>
+      </w:r>
+      <w:r>
+        <w:rPr>
+          <w:kern w:val="1"/>
+        </w:rPr>
+        <w:tab/>
+      </w:r>
+      <w:r>
+        <w:t>●  The</w:t>
+      </w:r>
+      <w:r>
+        <w:rPr>
+          <w:rFonts w:ascii="Times" w:hAnsi="Times" w:cs="Times"/>
+        </w:rPr>
+        <w:t xml:space="preserve"> </w:t>
+      </w:r>
+      <w:r>
+        <w:t>result</w:t>
+      </w:r>
+      <w:r>
+        <w:rPr>
+          <w:rFonts w:ascii="Times" w:hAnsi="Times" w:cs="Times"/>
+        </w:rPr>
+        <w:t xml:space="preserve"> </w:t>
+      </w:r>
+      <w:r>
+        <w:t>of</w:t>
+      </w:r>
+      <w:r>
+        <w:rPr>
+          <w:rFonts w:ascii="Times" w:hAnsi="Times" w:cs="Times"/>
+        </w:rPr>
+        <w:t xml:space="preserve"> </w:t>
+      </w:r>
+      <w:r>
+        <w:t>the</w:t>
+      </w:r>
+      <w:r>
+        <w:rPr>
+          <w:rFonts w:ascii="Times" w:hAnsi="Times" w:cs="Times"/>
+        </w:rPr>
+        <w:t xml:space="preserve"> </w:t>
+      </w:r>
+      <w:r>
+        <w:t>function</w:t>
+      </w:r>
+      <w:r>
+        <w:rPr>
+          <w:rFonts w:ascii="Times" w:hAnsi="Times" w:cs="Times"/>
+        </w:rPr>
+        <w:t xml:space="preserve"> </w:t>
+      </w:r>
+      <w:r>
+        <w:t xml:space="preserve">running </w:t>
+      </w:r>
+      <w:r>
+        <w:rPr>
+          <w:rFonts w:ascii="MS Mincho" w:eastAsia="MS Mincho" w:hAnsi="MS Mincho" w:cs="MS Mincho"/>
         </w:rPr>
         <w:t>  </w:t>
       </w:r>
     </w:p>
-    <w:p>
-      <w:r>
-        <w:rPr>
-          <w:kern w:val="1"/>
-        </w:rPr>
-        <w:tab/>
-      </w:r>
-      <w:r>
-        <w:rPr>
-          <w:kern w:val="1"/>
-        </w:rPr>
-        <w:tab/>
-      </w:r>
-      <w:r>
-        <w:t xml:space="preserve">●  A function that uses the hash </w:t>
+    <w:p/>
+    <w:p>
+      <w:pPr>
+        <w:pStyle w:val="Heading2"/>
+      </w:pPr>
+      <w:r>
+        <w:t>I.T. 6 – Hash Example Screenshots *W2</w:t>
+      </w:r>
+    </w:p>
+    <w:p/>
+    <w:p>
+      <w:r>
+        <w:t xml:space="preserve">Demonstrate the use of a hash in a program. Take screenshots of: </w:t>
+      </w:r>
+    </w:p>
+    <w:p>
+      <w:r>
+        <w:rPr>
+          <w:kern w:val="1"/>
+        </w:rPr>
+        <w:tab/>
+      </w:r>
+      <w:r>
+        <w:rPr>
+          <w:kern w:val="1"/>
+        </w:rPr>
+        <w:tab/>
+      </w:r>
+      <w:r>
+        <w:t xml:space="preserve">●  A hash in a program </w:t>
       </w:r>
       <w:r>
         <w:rPr>
@@ -1253,7 +1588,7 @@
         <w:tab/>
       </w:r>
       <w:r>
-        <w:t xml:space="preserve">●  The result of the function running </w:t>
+        <w:t xml:space="preserve">●  A function that uses the hash </w:t>
       </w:r>
       <w:r>
         <w:rPr>
@@ -1264,6 +1599,30 @@
       </w:r>
     </w:p>
     <w:p>
+      <w:r>
+        <w:rPr>
+          <w:kern w:val="1"/>
+        </w:rPr>
+        <w:tab/>
+      </w:r>
+      <w:r>
+        <w:rPr>
+          <w:kern w:val="1"/>
+        </w:rPr>
+        <w:tab/>
+      </w:r>
+      <w:r>
+        <w:t xml:space="preserve">●  The result of the function running </w:t>
+      </w:r>
+      <w:r>
+        <w:rPr>
+          <w:rFonts w:ascii="MS Gothic" w:eastAsia="MS Gothic" w:hAnsi="MS Gothic" w:cs="MS Gothic" w:hint="eastAsia"/>
+        </w:rPr>
+        <w:t> +</w:t>
+      </w:r>
+    </w:p>
+    <w:p>
       <w:pPr>
         <w:pStyle w:val="Heading2"/>
       </w:pPr>
@@ -1275,8 +1634,6 @@
       <w:r>
         <w:t>I.T. 7 – Polymorphism Example Screenshots *W6</w:t>
       </w:r>
-      <w:bookmarkStart w:id="0" w:name="_GoBack"/>
-      <w:bookmarkEnd w:id="0"/>
     </w:p>
     <w:p/>
     <w:p>

</xml_diff>

<commit_message>
Added screenshots for IT5 to Implementation and Testing Unit evidence
</commit_message>
<xml_diff>
--- a/Implementation and Testing Unit - Evidence.docx
+++ b/Implementation and Testing Unit - Evidence.docx
@@ -681,25 +681,7 @@
         <w:keepNext/>
       </w:pPr>
       <w:r>
-        <w:t>The searchForString</w:t>
-      </w:r>
-      <w:r>
-        <w:t xml:space="preserve"> method </w:t>
-      </w:r>
-      <w:r>
-        <w:t>searches for a specific string in</w:t>
-      </w:r>
-      <w:r>
-        <w:t xml:space="preserve"> an ArrayList</w:t>
-      </w:r>
-      <w:r>
-        <w:t xml:space="preserve"> of String</w:t>
-      </w:r>
-      <w:r>
-        <w:t xml:space="preserve"> objects</w:t>
-      </w:r>
-      <w:r>
-        <w:t xml:space="preserve"> and returns true if it finds the string or false if it does not find the string.</w:t>
+        <w:t>The searchForString method searches for a specific string in an ArrayList of String objects and returns true if it finds the string or false if it does not find the string.</w:t>
       </w:r>
     </w:p>
     <w:p>
@@ -1064,8 +1046,6 @@
       <w:r>
         <w:t xml:space="preserve">The </w:t>
       </w:r>
-      <w:bookmarkStart w:id="0" w:name="_GoBack"/>
-      <w:bookmarkEnd w:id="0"/>
       <w:r>
         <w:t>sortDice method sorts an ArrayList of Die objects (a Die object has a value parameter) by using a comparator to tell Collections.sort that it needs to sort the collection of dice based on the die value.</w:t>
       </w:r>
@@ -1197,24 +1177,24 @@
     </w:p>
     <w:p>
       <w:pPr>
-        <w:keepNext/>
-      </w:pPr>
-    </w:p>
-    <w:p/>
-    <w:p>
-      <w:pPr>
         <w:pStyle w:val="Heading2"/>
       </w:pPr>
       <w:r>
+        <w:lastRenderedPageBreak/>
         <w:t>I.T. 5</w:t>
       </w:r>
       <w:r>
-        <w:t xml:space="preserve"> – Array Example Screenshots *W2</w:t>
-      </w:r>
-    </w:p>
-    <w:p/>
-    <w:p>
-      <w:pPr>
+        <w:t xml:space="preserve"> – Array Example Screenshots</w:t>
+      </w:r>
+    </w:p>
+    <w:p>
+      <w:pPr>
+        <w:keepNext/>
+      </w:pPr>
+    </w:p>
+    <w:p>
+      <w:pPr>
+        <w:keepNext/>
         <w:rPr>
           <w:rFonts w:ascii="Times" w:hAnsi="Times" w:cs="Times"/>
         </w:rPr>
@@ -1324,6 +1304,7 @@
     </w:p>
     <w:p>
       <w:pPr>
+        <w:keepNext/>
         <w:rPr>
           <w:rFonts w:ascii="Times" w:hAnsi="Times" w:cs="Times"/>
         </w:rPr>
@@ -1389,6 +1370,7 @@
     </w:p>
     <w:p>
       <w:pPr>
+        <w:keepNext/>
         <w:rPr>
           <w:rFonts w:ascii="Times" w:hAnsi="Times" w:cs="Times"/>
         </w:rPr>
@@ -1463,9 +1445,7 @@
     </w:p>
     <w:p>
       <w:pPr>
-        <w:rPr>
-          <w:rFonts w:ascii="Times" w:hAnsi="Times" w:cs="Times"/>
-        </w:rPr>
+        <w:keepNext/>
       </w:pPr>
       <w:r>
         <w:rPr>
@@ -1525,14 +1505,243 @@
         <w:t xml:space="preserve"> </w:t>
       </w:r>
       <w:r>
-        <w:t xml:space="preserve">running </w:t>
-      </w:r>
-      <w:r>
-        <w:rPr>
-          <w:rFonts w:ascii="MS Mincho" w:eastAsia="MS Mincho" w:hAnsi="MS Mincho" w:cs="MS Mincho"/>
-        </w:rPr>
-        <w:t> -</w:t>
+        <w:t>running</w:t>
+      </w:r>
+    </w:p>
+    <w:p>
+      <w:pPr>
+        <w:keepNext/>
+      </w:pPr>
+    </w:p>
+    <w:p>
+      <w:r>
+        <w:t>A</w:t>
+      </w:r>
+      <w:r>
+        <w:t>n array of integers containing 8</w:t>
+      </w:r>
+      <w:r>
+        <w:t xml:space="preserve"> elements is </w:t>
+      </w:r>
+      <w:r>
+        <w:t>created</w:t>
+      </w:r>
+      <w:bookmarkStart w:id="0" w:name="_GoBack"/>
+      <w:bookmarkEnd w:id="0"/>
+      <w:r>
+        <w:t xml:space="preserve"> in the Runner class below</w:t>
+      </w:r>
+    </w:p>
+    <w:p>
+      <w:pPr>
+        <w:keepNext/>
+      </w:pPr>
+    </w:p>
+    <w:p>
+      <w:pPr>
+        <w:keepNext/>
+        <w:rPr>
+          <w:rFonts w:ascii="Times" w:hAnsi="Times" w:cs="Times"/>
+        </w:rPr>
+      </w:pPr>
+      <w:r>
+        <w:rPr>
+          <w:rFonts w:ascii="Times" w:hAnsi="Times" w:cs="Times"/>
+          <w:noProof/>
+        </w:rPr>
+        <w:drawing>
+          <wp:inline distT="0" distB="0" distL="0" distR="0" wp14:anchorId="5EF00486" wp14:editId="7AAAA95E">
+            <wp:extent cx="5321300" cy="2142679"/>
+            <wp:effectExtent l="0" t="0" r="0" b="3810"/>
+            <wp:docPr id="5" name="Picture 5"/>
+            <wp:cNvGraphicFramePr>
+              <a:graphicFrameLocks xmlns:a="http://schemas.openxmlformats.org/drawingml/2006/main" noChangeAspect="1"/>
+            </wp:cNvGraphicFramePr>
+            <a:graphic xmlns:a="http://schemas.openxmlformats.org/drawingml/2006/main">
+              <a:graphicData uri="http://schemas.openxmlformats.org/drawingml/2006/picture">
+                <pic:pic xmlns:pic="http://schemas.openxmlformats.org/drawingml/2006/picture">
+                  <pic:nvPicPr>
+                    <pic:cNvPr id="5" name="Runner.png"/>
+                    <pic:cNvPicPr/>
+                  </pic:nvPicPr>
+                  <pic:blipFill>
+                    <a:blip r:embed="rId9">
+                      <a:extLst>
+                        <a:ext uri="{28A0092B-C50C-407E-A947-70E740481C1C}">
+                          <a14:useLocalDpi xmlns:a14="http://schemas.microsoft.com/office/drawing/2010/main" val="0"/>
+                        </a:ext>
+                      </a:extLst>
+                    </a:blip>
+                    <a:stretch>
+                      <a:fillRect/>
+                    </a:stretch>
+                  </pic:blipFill>
+                  <pic:spPr>
+                    <a:xfrm>
+                      <a:off x="0" y="0"/>
+                      <a:ext cx="5329007" cy="2145782"/>
+                    </a:xfrm>
+                    <a:prstGeom prst="rect">
+                      <a:avLst/>
+                    </a:prstGeom>
+                  </pic:spPr>
+                </pic:pic>
+              </a:graphicData>
+            </a:graphic>
+          </wp:inline>
+        </w:drawing>
+      </w:r>
+    </w:p>
+    <w:p>
+      <w:pPr>
+        <w:keepNext/>
+        <w:rPr>
+          <w:rFonts w:ascii="Times" w:hAnsi="Times" w:cs="Times"/>
+        </w:rPr>
+      </w:pPr>
+    </w:p>
+    <w:p>
+      <w:r>
+        <w:t>The printArrayContents method shown below takes in an array of integers and prints out the contents of the array</w:t>
+      </w:r>
+    </w:p>
+    <w:p>
+      <w:pPr>
+        <w:keepNext/>
+        <w:rPr>
+          <w:rFonts w:ascii="Times" w:hAnsi="Times" w:cs="Times"/>
+        </w:rPr>
+      </w:pPr>
+    </w:p>
+    <w:p>
+      <w:pPr>
+        <w:keepNext/>
+        <w:rPr>
+          <w:rFonts w:ascii="Times" w:hAnsi="Times" w:cs="Times"/>
+        </w:rPr>
+      </w:pPr>
+      <w:r>
+        <w:rPr>
+          <w:rFonts w:ascii="Times" w:hAnsi="Times" w:cs="Times"/>
+          <w:noProof/>
+        </w:rPr>
+        <w:drawing>
+          <wp:inline distT="0" distB="0" distL="0" distR="0" wp14:anchorId="1E954D76" wp14:editId="2F59FAA8">
+            <wp:extent cx="5321300" cy="1708479"/>
+            <wp:effectExtent l="0" t="0" r="0" b="6350"/>
+            <wp:docPr id="6" name="Picture 6"/>
+            <wp:cNvGraphicFramePr>
+              <a:graphicFrameLocks xmlns:a="http://schemas.openxmlformats.org/drawingml/2006/main" noChangeAspect="1"/>
+            </wp:cNvGraphicFramePr>
+            <a:graphic xmlns:a="http://schemas.openxmlformats.org/drawingml/2006/main">
+              <a:graphicData uri="http://schemas.openxmlformats.org/drawingml/2006/picture">
+                <pic:pic xmlns:pic="http://schemas.openxmlformats.org/drawingml/2006/picture">
+                  <pic:nvPicPr>
+                    <pic:cNvPr id="6" name="Method.png"/>
+                    <pic:cNvPicPr/>
+                  </pic:nvPicPr>
+                  <pic:blipFill>
+                    <a:blip r:embed="rId10">
+                      <a:extLst>
+                        <a:ext uri="{28A0092B-C50C-407E-A947-70E740481C1C}">
+                          <a14:useLocalDpi xmlns:a14="http://schemas.microsoft.com/office/drawing/2010/main" val="0"/>
+                        </a:ext>
+                      </a:extLst>
+                    </a:blip>
+                    <a:stretch>
+                      <a:fillRect/>
+                    </a:stretch>
+                  </pic:blipFill>
+                  <pic:spPr>
+                    <a:xfrm>
+                      <a:off x="0" y="0"/>
+                      <a:ext cx="5340079" cy="1714508"/>
+                    </a:xfrm>
+                    <a:prstGeom prst="rect">
+                      <a:avLst/>
+                    </a:prstGeom>
+                  </pic:spPr>
+                </pic:pic>
+              </a:graphicData>
+            </a:graphic>
+          </wp:inline>
+        </w:drawing>
+      </w:r>
+    </w:p>
+    <w:p>
+      <w:pPr>
+        <w:keepNext/>
+        <w:rPr>
+          <w:rFonts w:ascii="Times" w:hAnsi="Times" w:cs="Times"/>
+        </w:rPr>
+      </w:pPr>
+    </w:p>
+    <w:p>
+      <w:r>
+        <w:t>The output from running the Runner class is shown below, with the contents of the array of integers printed out</w:t>
+      </w:r>
+    </w:p>
+    <w:p>
+      <w:pPr>
+        <w:keepNext/>
+        <w:rPr>
+          <w:rFonts w:ascii="Times" w:hAnsi="Times" w:cs="Times"/>
+        </w:rPr>
+      </w:pPr>
+    </w:p>
+    <w:p>
+      <w:pPr>
+        <w:keepNext/>
+        <w:rPr>
+          <w:rFonts w:ascii="Times" w:hAnsi="Times" w:cs="Times"/>
+        </w:rPr>
+      </w:pPr>
+      <w:r>
+        <w:rPr>
+          <w:rFonts w:ascii="Times" w:hAnsi="Times" w:cs="Times"/>
+          <w:noProof/>
+        </w:rPr>
+        <w:drawing>
+          <wp:inline distT="0" distB="0" distL="0" distR="0" wp14:anchorId="1662B63D" wp14:editId="177F5948">
+            <wp:extent cx="5321300" cy="1616448"/>
+            <wp:effectExtent l="0" t="0" r="0" b="0"/>
+            <wp:docPr id="7" name="Picture 7"/>
+            <wp:cNvGraphicFramePr>
+              <a:graphicFrameLocks xmlns:a="http://schemas.openxmlformats.org/drawingml/2006/main" noChangeAspect="1"/>
+            </wp:cNvGraphicFramePr>
+            <a:graphic xmlns:a="http://schemas.openxmlformats.org/drawingml/2006/main">
+              <a:graphicData uri="http://schemas.openxmlformats.org/drawingml/2006/picture">
+                <pic:pic xmlns:pic="http://schemas.openxmlformats.org/drawingml/2006/picture">
+                  <pic:nvPicPr>
+                    <pic:cNvPr id="7" name="Output.png"/>
+                    <pic:cNvPicPr/>
+                  </pic:nvPicPr>
+                  <pic:blipFill>
+                    <a:blip r:embed="rId11">
+                      <a:extLst>
+                        <a:ext uri="{28A0092B-C50C-407E-A947-70E740481C1C}">
+                          <a14:useLocalDpi xmlns:a14="http://schemas.microsoft.com/office/drawing/2010/main" val="0"/>
+                        </a:ext>
+                      </a:extLst>
+                    </a:blip>
+                    <a:stretch>
+                      <a:fillRect/>
+                    </a:stretch>
+                  </pic:blipFill>
+                  <pic:spPr>
+                    <a:xfrm>
+                      <a:off x="0" y="0"/>
+                      <a:ext cx="5325732" cy="1617794"/>
+                    </a:xfrm>
+                    <a:prstGeom prst="rect">
+                      <a:avLst/>
+                    </a:prstGeom>
+                  </pic:spPr>
+                </pic:pic>
+              </a:graphicData>
+            </a:graphic>
+          </wp:inline>
+        </w:drawing>
       </w:r>
     </w:p>
     <w:p/>
@@ -1541,6 +1750,7 @@
         <w:pStyle w:val="Heading2"/>
       </w:pPr>
       <w:r>
+        <w:lastRenderedPageBreak/>
         <w:t>I.T. 6 – Hash Example Screenshots *W2</w:t>
       </w:r>
     </w:p>

</xml_diff>

<commit_message>
Added screenshots for IT6 to Implementation and Testing Unit evidence
</commit_message>
<xml_diff>
--- a/Implementation and Testing Unit - Evidence.docx
+++ b/Implementation and Testing Unit - Evidence.docx
@@ -681,7 +681,23 @@
         <w:keepNext/>
       </w:pPr>
       <w:r>
-        <w:t>The searchForString method searches for a specific string in an ArrayList of String objects and returns true if it finds the string or false if it does not find the string.</w:t>
+        <w:t xml:space="preserve">The </w:t>
+      </w:r>
+      <w:proofErr w:type="spellStart"/>
+      <w:r>
+        <w:t>searchForString</w:t>
+      </w:r>
+      <w:proofErr w:type="spellEnd"/>
+      <w:r>
+        <w:t xml:space="preserve"> method searches for a specific string in an </w:t>
+      </w:r>
+      <w:proofErr w:type="spellStart"/>
+      <w:r>
+        <w:t>ArrayList</w:t>
+      </w:r>
+      <w:proofErr w:type="spellEnd"/>
+      <w:r>
+        <w:t xml:space="preserve"> of String objects and returns true if it finds the string or false if it does not find the string.</w:t>
       </w:r>
     </w:p>
     <w:p>
@@ -750,7 +766,15 @@
         <w:keepNext/>
       </w:pPr>
       <w:r>
-        <w:t>Result of calling SearchForString method:</w:t>
+        <w:t xml:space="preserve">Result of calling </w:t>
+      </w:r>
+      <w:proofErr w:type="spellStart"/>
+      <w:r>
+        <w:t>SearchForString</w:t>
+      </w:r>
+      <w:proofErr w:type="spellEnd"/>
+      <w:r>
+        <w:t xml:space="preserve"> method:</w:t>
       </w:r>
     </w:p>
     <w:p>
@@ -1046,8 +1070,29 @@
       <w:r>
         <w:t xml:space="preserve">The </w:t>
       </w:r>
-      <w:r>
-        <w:t>sortDice method sorts an ArrayList of Die objects (a Die object has a value parameter) by using a comparator to tell Collections.sort that it needs to sort the collection of dice based on the die value.</w:t>
+      <w:proofErr w:type="spellStart"/>
+      <w:r>
+        <w:t>sortDice</w:t>
+      </w:r>
+      <w:proofErr w:type="spellEnd"/>
+      <w:r>
+        <w:t xml:space="preserve"> method sorts an </w:t>
+      </w:r>
+      <w:proofErr w:type="spellStart"/>
+      <w:r>
+        <w:t>ArrayList</w:t>
+      </w:r>
+      <w:proofErr w:type="spellEnd"/>
+      <w:r>
+        <w:t xml:space="preserve"> of Die objects (a Die object has a value parameter) by using a comparator to tell </w:t>
+      </w:r>
+      <w:proofErr w:type="spellStart"/>
+      <w:r>
+        <w:t>Collections.sort</w:t>
+      </w:r>
+      <w:proofErr w:type="spellEnd"/>
+      <w:r>
+        <w:t xml:space="preserve"> that it needs to sort the collection of dice based on the die value.</w:t>
       </w:r>
     </w:p>
     <w:p>
@@ -1116,7 +1161,15 @@
         <w:keepNext/>
       </w:pPr>
       <w:r>
-        <w:t>Result of calling the sortDice method:</w:t>
+        <w:t xml:space="preserve">Result of calling the </w:t>
+      </w:r>
+      <w:proofErr w:type="spellStart"/>
+      <w:r>
+        <w:t>sortDice</w:t>
+      </w:r>
+      <w:proofErr w:type="spellEnd"/>
+      <w:r>
+        <w:t xml:space="preserve"> method:</w:t>
       </w:r>
     </w:p>
     <w:p>
@@ -1526,8 +1579,6 @@
       <w:r>
         <w:t>created</w:t>
       </w:r>
-      <w:bookmarkStart w:id="0" w:name="_GoBack"/>
-      <w:bookmarkEnd w:id="0"/>
       <w:r>
         <w:t xml:space="preserve"> in the Runner class below</w:t>
       </w:r>
@@ -1602,7 +1653,15 @@
     </w:p>
     <w:p>
       <w:r>
-        <w:t>The printArrayContents method shown below takes in an array of integers and prints out the contents of the array</w:t>
+        <w:t xml:space="preserve">The </w:t>
+      </w:r>
+      <w:proofErr w:type="spellStart"/>
+      <w:r>
+        <w:t>printArrayContents</w:t>
+      </w:r>
+      <w:proofErr w:type="spellEnd"/>
+      <w:r>
+        <w:t xml:space="preserve"> method shown below takes in an array of integers and prints out the contents of the array</w:t>
       </w:r>
     </w:p>
     <w:p>
@@ -1751,16 +1810,29 @@
       </w:pPr>
       <w:r>
         <w:lastRenderedPageBreak/>
-        <w:t>I.T. 6 – Hash Example Screenshots *W2</w:t>
-      </w:r>
-    </w:p>
-    <w:p/>
-    <w:p>
+        <w:t xml:space="preserve">I.T. </w:t>
+      </w:r>
+      <w:r>
+        <w:t>6 – Hash Example Screenshots</w:t>
+      </w:r>
+    </w:p>
+    <w:p>
+      <w:pPr>
+        <w:keepNext/>
+      </w:pPr>
+    </w:p>
+    <w:p>
+      <w:pPr>
+        <w:keepNext/>
+      </w:pPr>
       <w:r>
         <w:t xml:space="preserve">Demonstrate the use of a hash in a program. Take screenshots of: </w:t>
       </w:r>
     </w:p>
     <w:p>
+      <w:pPr>
+        <w:keepNext/>
+      </w:pPr>
       <w:r>
         <w:rPr>
           <w:kern w:val="1"/>
@@ -1785,6 +1857,9 @@
       </w:r>
     </w:p>
     <w:p>
+      <w:pPr>
+        <w:keepNext/>
+      </w:pPr>
       <w:r>
         <w:rPr>
           <w:kern w:val="1"/>
@@ -1809,6 +1884,9 @@
       </w:r>
     </w:p>
     <w:p>
+      <w:pPr>
+        <w:keepNext/>
+      </w:pPr>
       <w:r>
         <w:rPr>
           <w:kern w:val="1"/>
@@ -1822,26 +1900,294 @@
         <w:tab/>
       </w:r>
       <w:r>
-        <w:t xml:space="preserve">●  The result of the function running </w:t>
-      </w:r>
-      <w:r>
-        <w:rPr>
-          <w:rFonts w:ascii="MS Gothic" w:eastAsia="MS Gothic" w:hAnsi="MS Gothic" w:cs="MS Gothic" w:hint="eastAsia"/>
-        </w:rPr>
-        <w:t> -</w:t>
-      </w:r>
+        <w:t>●  The result of the funct</w:t>
+      </w:r>
+      <w:r>
+        <w:t>ion running</w:t>
+      </w:r>
+    </w:p>
+    <w:p>
+      <w:pPr>
+        <w:keepNext/>
+      </w:pPr>
+    </w:p>
+    <w:p>
+      <w:pPr>
+        <w:keepNext/>
+      </w:pPr>
+      <w:r>
+        <w:t xml:space="preserve">A </w:t>
+      </w:r>
+      <w:proofErr w:type="spellStart"/>
+      <w:r>
+        <w:t>hashmap</w:t>
+      </w:r>
+      <w:proofErr w:type="spellEnd"/>
+      <w:r>
+        <w:t xml:space="preserve"> of integers </w:t>
+      </w:r>
+      <w:r>
+        <w:t>and strings containing 6 entries</w:t>
+      </w:r>
+      <w:r>
+        <w:t xml:space="preserve"> is created in the Runner class below</w:t>
+      </w:r>
+    </w:p>
+    <w:p>
+      <w:pPr>
+        <w:keepNext/>
+      </w:pPr>
+    </w:p>
+    <w:p>
+      <w:pPr>
+        <w:keepNext/>
+      </w:pPr>
+      <w:r>
+        <w:rPr>
+          <w:noProof/>
+        </w:rPr>
+        <w:drawing>
+          <wp:inline distT="0" distB="0" distL="0" distR="0" wp14:anchorId="30134A5E" wp14:editId="673FCCCE">
+            <wp:extent cx="4813300" cy="2742300"/>
+            <wp:effectExtent l="0" t="0" r="0" b="1270"/>
+            <wp:docPr id="8" name="Picture 8"/>
+            <wp:cNvGraphicFramePr>
+              <a:graphicFrameLocks xmlns:a="http://schemas.openxmlformats.org/drawingml/2006/main" noChangeAspect="1"/>
+            </wp:cNvGraphicFramePr>
+            <a:graphic xmlns:a="http://schemas.openxmlformats.org/drawingml/2006/main">
+              <a:graphicData uri="http://schemas.openxmlformats.org/drawingml/2006/picture">
+                <pic:pic xmlns:pic="http://schemas.openxmlformats.org/drawingml/2006/picture">
+                  <pic:nvPicPr>
+                    <pic:cNvPr id="8" name="Runner.png"/>
+                    <pic:cNvPicPr/>
+                  </pic:nvPicPr>
+                  <pic:blipFill>
+                    <a:blip r:embed="rId12">
+                      <a:extLst>
+                        <a:ext uri="{28A0092B-C50C-407E-A947-70E740481C1C}">
+                          <a14:useLocalDpi xmlns:a14="http://schemas.microsoft.com/office/drawing/2010/main" val="0"/>
+                        </a:ext>
+                      </a:extLst>
+                    </a:blip>
+                    <a:stretch>
+                      <a:fillRect/>
+                    </a:stretch>
+                  </pic:blipFill>
+                  <pic:spPr>
+                    <a:xfrm>
+                      <a:off x="0" y="0"/>
+                      <a:ext cx="4829706" cy="2751647"/>
+                    </a:xfrm>
+                    <a:prstGeom prst="rect">
+                      <a:avLst/>
+                    </a:prstGeom>
+                  </pic:spPr>
+                </pic:pic>
+              </a:graphicData>
+            </a:graphic>
+          </wp:inline>
+        </w:drawing>
+      </w:r>
+    </w:p>
+    <w:p>
+      <w:pPr>
+        <w:keepNext/>
+      </w:pPr>
+    </w:p>
+    <w:p>
+      <w:pPr>
+        <w:keepNext/>
+      </w:pPr>
+      <w:r>
+        <w:t xml:space="preserve">The </w:t>
+      </w:r>
+      <w:proofErr w:type="spellStart"/>
+      <w:r>
+        <w:t>printHash</w:t>
+      </w:r>
+      <w:r>
+        <w:t>Contents</w:t>
+      </w:r>
+      <w:proofErr w:type="spellEnd"/>
+      <w:r>
+        <w:t xml:space="preserve"> meth</w:t>
+      </w:r>
+      <w:r>
+        <w:t xml:space="preserve">od shown below takes in a </w:t>
+      </w:r>
+      <w:proofErr w:type="spellStart"/>
+      <w:r>
+        <w:t>hashmap</w:t>
+      </w:r>
+      <w:proofErr w:type="spellEnd"/>
+      <w:r>
+        <w:t xml:space="preserve"> of integers </w:t>
+      </w:r>
+      <w:r>
+        <w:t xml:space="preserve">and strings </w:t>
+      </w:r>
+      <w:r>
+        <w:t>and prin</w:t>
+      </w:r>
+      <w:r>
+        <w:t xml:space="preserve">ts out the contents of the </w:t>
+      </w:r>
+      <w:proofErr w:type="spellStart"/>
+      <w:r>
+        <w:t>hashmap</w:t>
+      </w:r>
+      <w:proofErr w:type="spellEnd"/>
+    </w:p>
+    <w:p>
+      <w:pPr>
+        <w:keepNext/>
+      </w:pPr>
+    </w:p>
+    <w:p>
+      <w:pPr>
+        <w:keepNext/>
+      </w:pPr>
+      <w:r>
+        <w:rPr>
+          <w:noProof/>
+        </w:rPr>
+        <w:drawing>
+          <wp:inline distT="0" distB="0" distL="0" distR="0" wp14:anchorId="0BE418A3" wp14:editId="3EE010E4">
+            <wp:extent cx="4813300" cy="1583266"/>
+            <wp:effectExtent l="0" t="0" r="0" b="4445"/>
+            <wp:docPr id="9" name="Picture 9"/>
+            <wp:cNvGraphicFramePr>
+              <a:graphicFrameLocks xmlns:a="http://schemas.openxmlformats.org/drawingml/2006/main" noChangeAspect="1"/>
+            </wp:cNvGraphicFramePr>
+            <a:graphic xmlns:a="http://schemas.openxmlformats.org/drawingml/2006/main">
+              <a:graphicData uri="http://schemas.openxmlformats.org/drawingml/2006/picture">
+                <pic:pic xmlns:pic="http://schemas.openxmlformats.org/drawingml/2006/picture">
+                  <pic:nvPicPr>
+                    <pic:cNvPr id="9" name="Method.png"/>
+                    <pic:cNvPicPr/>
+                  </pic:nvPicPr>
+                  <pic:blipFill>
+                    <a:blip r:embed="rId13">
+                      <a:extLst>
+                        <a:ext uri="{28A0092B-C50C-407E-A947-70E740481C1C}">
+                          <a14:useLocalDpi xmlns:a14="http://schemas.microsoft.com/office/drawing/2010/main" val="0"/>
+                        </a:ext>
+                      </a:extLst>
+                    </a:blip>
+                    <a:stretch>
+                      <a:fillRect/>
+                    </a:stretch>
+                  </pic:blipFill>
+                  <pic:spPr>
+                    <a:xfrm>
+                      <a:off x="0" y="0"/>
+                      <a:ext cx="4851638" cy="1595877"/>
+                    </a:xfrm>
+                    <a:prstGeom prst="rect">
+                      <a:avLst/>
+                    </a:prstGeom>
+                  </pic:spPr>
+                </pic:pic>
+              </a:graphicData>
+            </a:graphic>
+          </wp:inline>
+        </w:drawing>
+      </w:r>
+    </w:p>
+    <w:p>
+      <w:pPr>
+        <w:keepNext/>
+      </w:pPr>
+    </w:p>
+    <w:p>
+      <w:pPr>
+        <w:keepNext/>
+      </w:pPr>
+      <w:r>
+        <w:t xml:space="preserve">The output from running the Runner class is shown below, </w:t>
+      </w:r>
+      <w:r>
+        <w:t>with the string values</w:t>
+      </w:r>
+      <w:r>
+        <w:t xml:space="preserve"> of the </w:t>
+      </w:r>
+      <w:proofErr w:type="spellStart"/>
+      <w:r>
+        <w:t>hashmap</w:t>
+      </w:r>
+      <w:proofErr w:type="spellEnd"/>
+      <w:r>
+        <w:t xml:space="preserve"> </w:t>
+      </w:r>
+      <w:r>
+        <w:t>printed out</w:t>
+      </w:r>
+    </w:p>
+    <w:p>
+      <w:pPr>
+        <w:keepNext/>
+      </w:pPr>
+    </w:p>
+    <w:p>
+      <w:pPr>
+        <w:keepNext/>
+      </w:pPr>
+      <w:r>
+        <w:rPr>
+          <w:noProof/>
+        </w:rPr>
+        <w:drawing>
+          <wp:inline distT="0" distB="0" distL="0" distR="0" wp14:anchorId="40718E34" wp14:editId="29A92EC6">
+            <wp:extent cx="4813300" cy="1238010"/>
+            <wp:effectExtent l="0" t="0" r="0" b="0"/>
+            <wp:docPr id="10" name="Picture 10"/>
+            <wp:cNvGraphicFramePr>
+              <a:graphicFrameLocks xmlns:a="http://schemas.openxmlformats.org/drawingml/2006/main" noChangeAspect="1"/>
+            </wp:cNvGraphicFramePr>
+            <a:graphic xmlns:a="http://schemas.openxmlformats.org/drawingml/2006/main">
+              <a:graphicData uri="http://schemas.openxmlformats.org/drawingml/2006/picture">
+                <pic:pic xmlns:pic="http://schemas.openxmlformats.org/drawingml/2006/picture">
+                  <pic:nvPicPr>
+                    <pic:cNvPr id="10" name="Output.png"/>
+                    <pic:cNvPicPr/>
+                  </pic:nvPicPr>
+                  <pic:blipFill>
+                    <a:blip r:embed="rId14">
+                      <a:extLst>
+                        <a:ext uri="{28A0092B-C50C-407E-A947-70E740481C1C}">
+                          <a14:useLocalDpi xmlns:a14="http://schemas.microsoft.com/office/drawing/2010/main" val="0"/>
+                        </a:ext>
+                      </a:extLst>
+                    </a:blip>
+                    <a:stretch>
+                      <a:fillRect/>
+                    </a:stretch>
+                  </pic:blipFill>
+                  <pic:spPr>
+                    <a:xfrm>
+                      <a:off x="0" y="0"/>
+                      <a:ext cx="4841076" cy="1245154"/>
+                    </a:xfrm>
+                    <a:prstGeom prst="rect">
+                      <a:avLst/>
+                    </a:prstGeom>
+                  </pic:spPr>
+                </pic:pic>
+              </a:graphicData>
+            </a:graphic>
+          </wp:inline>
+        </w:drawing>
+      </w:r>
+      <w:bookmarkStart w:id="0" w:name="_GoBack"/>
+      <w:bookmarkEnd w:id="0"/>
     </w:p>
     <w:p>
       <w:pPr>
         <w:pStyle w:val="Heading2"/>
       </w:pPr>
-    </w:p>
-    <w:p>
-      <w:pPr>
-        <w:pStyle w:val="Heading2"/>
-      </w:pPr>
-      <w:r>
+      <w:r>
+        <w:lastRenderedPageBreak/>
         <w:t>I.T. 7 – Polymorphism Example Screenshots *W6</w:t>
       </w:r>
     </w:p>

</xml_diff>

<commit_message>
Added various screenshots and other information to the project unit and I&T unit evidence documents
</commit_message>
<xml_diff>
--- a/Implementation and Testing Unit - Evidence.docx
+++ b/Implementation and Testing Unit - Evidence.docx
@@ -8,6 +8,35 @@
       </w:pPr>
       <w:r>
         <w:t>Implementation and Testing Unit – Evidence</w:t>
+      </w:r>
+    </w:p>
+    <w:p/>
+    <w:p>
+      <w:pPr>
+        <w:pStyle w:val="Heading2"/>
+        <w:rPr>
+          <w:b/>
+        </w:rPr>
+      </w:pPr>
+      <w:r>
+        <w:rPr>
+          <w:b/>
+        </w:rPr>
+        <w:t>David Ellis</w:t>
+      </w:r>
+    </w:p>
+    <w:p>
+      <w:pPr>
+        <w:pStyle w:val="Heading2"/>
+        <w:rPr>
+          <w:b/>
+        </w:rPr>
+      </w:pPr>
+      <w:r>
+        <w:rPr>
+          <w:b/>
+        </w:rPr>
+        <w:t>Cohort E18</w:t>
       </w:r>
     </w:p>
     <w:p/>
@@ -835,6 +864,19 @@
     </w:p>
     <w:p>
       <w:pPr>
+        <w:rPr>
+          <w:rFonts w:asciiTheme="majorHAnsi" w:eastAsiaTheme="majorEastAsia" w:hAnsiTheme="majorHAnsi" w:cstheme="majorBidi"/>
+          <w:color w:val="2F5496" w:themeColor="accent1" w:themeShade="BF"/>
+          <w:sz w:val="26"/>
+          <w:szCs w:val="26"/>
+        </w:rPr>
+      </w:pPr>
+      <w:r>
+        <w:br w:type="page"/>
+      </w:r>
+    </w:p>
+    <w:p>
+      <w:pPr>
         <w:pStyle w:val="Heading2"/>
       </w:pPr>
       <w:r>
@@ -1230,6 +1272,19 @@
     </w:p>
     <w:p>
       <w:pPr>
+        <w:rPr>
+          <w:rFonts w:asciiTheme="majorHAnsi" w:eastAsiaTheme="majorEastAsia" w:hAnsiTheme="majorHAnsi" w:cstheme="majorBidi"/>
+          <w:color w:val="2F5496" w:themeColor="accent1" w:themeShade="BF"/>
+          <w:sz w:val="26"/>
+          <w:szCs w:val="26"/>
+        </w:rPr>
+      </w:pPr>
+      <w:r>
+        <w:br w:type="page"/>
+      </w:r>
+    </w:p>
+    <w:p>
+      <w:pPr>
         <w:pStyle w:val="Heading2"/>
       </w:pPr>
       <w:r>
@@ -1924,13 +1979,7 @@
       </w:r>
       <w:proofErr w:type="spellEnd"/>
       <w:r>
-        <w:t xml:space="preserve"> of integers </w:t>
-      </w:r>
-      <w:r>
-        <w:t>and strings containing 6 entries</w:t>
-      </w:r>
-      <w:r>
-        <w:t xml:space="preserve"> is created in the Runner class below</w:t>
+        <w:t xml:space="preserve"> of integers and strings containing 6 entries is created in the Runner class below</w:t>
       </w:r>
     </w:p>
     <w:p>
@@ -2003,17 +2052,11 @@
       </w:r>
       <w:proofErr w:type="spellStart"/>
       <w:r>
-        <w:t>printHash</w:t>
-      </w:r>
-      <w:r>
-        <w:t>Contents</w:t>
+        <w:t>printHashContents</w:t>
       </w:r>
       <w:proofErr w:type="spellEnd"/>
       <w:r>
-        <w:t xml:space="preserve"> meth</w:t>
-      </w:r>
-      <w:r>
-        <w:t xml:space="preserve">od shown below takes in a </w:t>
+        <w:t xml:space="preserve"> method shown below takes in a </w:t>
       </w:r>
       <w:proofErr w:type="spellStart"/>
       <w:r>
@@ -2021,16 +2064,7 @@
       </w:r>
       <w:proofErr w:type="spellEnd"/>
       <w:r>
-        <w:t xml:space="preserve"> of integers </w:t>
-      </w:r>
-      <w:r>
-        <w:t xml:space="preserve">and strings </w:t>
-      </w:r>
-      <w:r>
-        <w:t>and prin</w:t>
-      </w:r>
-      <w:r>
-        <w:t xml:space="preserve">ts out the contents of the </w:t>
+        <w:t xml:space="preserve"> of integers and strings and prints out the contents of the </w:t>
       </w:r>
       <w:proofErr w:type="spellStart"/>
       <w:r>
@@ -2104,13 +2138,7 @@
         <w:keepNext/>
       </w:pPr>
       <w:r>
-        <w:t xml:space="preserve">The output from running the Runner class is shown below, </w:t>
-      </w:r>
-      <w:r>
-        <w:t>with the string values</w:t>
-      </w:r>
-      <w:r>
-        <w:t xml:space="preserve"> of the </w:t>
+        <w:t xml:space="preserve">The output from running the Runner class is shown below, with the string values of the </w:t>
       </w:r>
       <w:proofErr w:type="spellStart"/>
       <w:r>
@@ -2118,10 +2146,7 @@
       </w:r>
       <w:proofErr w:type="spellEnd"/>
       <w:r>
-        <w:t xml:space="preserve"> </w:t>
-      </w:r>
-      <w:r>
-        <w:t>printed out</w:t>
+        <w:t xml:space="preserve"> printed out</w:t>
       </w:r>
     </w:p>
     <w:p>
@@ -2179,13 +2204,26 @@
           </wp:inline>
         </w:drawing>
       </w:r>
+    </w:p>
+    <w:p>
+      <w:pPr>
+        <w:rPr>
+          <w:rFonts w:asciiTheme="majorHAnsi" w:eastAsiaTheme="majorEastAsia" w:hAnsiTheme="majorHAnsi" w:cstheme="majorBidi"/>
+          <w:color w:val="2F5496" w:themeColor="accent1" w:themeShade="BF"/>
+          <w:sz w:val="26"/>
+          <w:szCs w:val="26"/>
+        </w:rPr>
+      </w:pPr>
+      <w:r>
+        <w:br w:type="page"/>
+      </w:r>
+    </w:p>
+    <w:p>
+      <w:pPr>
+        <w:pStyle w:val="Heading2"/>
+      </w:pPr>
       <w:bookmarkStart w:id="0" w:name="_GoBack"/>
       <w:bookmarkEnd w:id="0"/>
-    </w:p>
-    <w:p>
-      <w:pPr>
-        <w:pStyle w:val="Heading2"/>
-      </w:pPr>
       <w:r>
         <w:lastRenderedPageBreak/>
         <w:t>I.T. 7 – Polymorphism Example Screenshots *W6</w:t>
@@ -2268,7 +2306,7 @@
     <w:p/>
     <w:sectPr>
       <w:pgSz w:w="11900" w:h="16840"/>
-      <w:pgMar w:top="1440" w:right="1440" w:bottom="1440" w:left="1440" w:header="720" w:footer="720" w:gutter="0"/>
+      <w:pgMar w:top="1077" w:right="1304" w:bottom="1077" w:left="1304" w:header="720" w:footer="720" w:gutter="0"/>
       <w:cols w:space="720"/>
       <w:docGrid w:linePitch="360"/>
     </w:sectPr>
@@ -2738,7 +2776,7 @@
     <w:link w:val="Heading1Char"/>
     <w:uiPriority w:val="9"/>
     <w:qFormat/>
-    <w:rsid w:val="003079DD"/>
+    <w:rsid w:val="00771101"/>
     <w:pPr>
       <w:keepNext/>
       <w:keepLines/>
@@ -2747,6 +2785,7 @@
     </w:pPr>
     <w:rPr>
       <w:rFonts w:asciiTheme="majorHAnsi" w:eastAsiaTheme="majorEastAsia" w:hAnsiTheme="majorHAnsi" w:cstheme="majorBidi"/>
+      <w:b/>
       <w:color w:val="2F5496" w:themeColor="accent1" w:themeShade="BF"/>
       <w:sz w:val="32"/>
       <w:szCs w:val="32"/>
@@ -2806,9 +2845,10 @@
     <w:basedOn w:val="DefaultParagraphFont"/>
     <w:link w:val="Heading1"/>
     <w:uiPriority w:val="9"/>
-    <w:rsid w:val="003079DD"/>
+    <w:rsid w:val="00771101"/>
     <w:rPr>
       <w:rFonts w:asciiTheme="majorHAnsi" w:eastAsiaTheme="majorEastAsia" w:hAnsiTheme="majorHAnsi" w:cstheme="majorBidi"/>
+      <w:b/>
       <w:color w:val="2F5496" w:themeColor="accent1" w:themeShade="BF"/>
       <w:sz w:val="32"/>
       <w:szCs w:val="32"/>

</xml_diff>

<commit_message>
Added more screenshots to the Implementation and Testing unit evidence document
</commit_message>
<xml_diff>
--- a/Implementation and Testing Unit - Evidence.docx
+++ b/Implementation and Testing Unit - Evidence.docx
@@ -201,8 +201,6 @@
       <w:r>
         <w:t>A c</w:t>
       </w:r>
-      <w:bookmarkStart w:id="0" w:name="_GoBack"/>
-      <w:bookmarkEnd w:id="0"/>
       <w:r>
         <w:t>lass that inherits from the previous class:</w:t>
       </w:r>
@@ -259,11 +257,6 @@
     <w:p/>
     <w:p>
       <w:r>
-        <w:br w:type="page"/>
-      </w:r>
-    </w:p>
-    <w:p>
-      <w:r>
         <w:lastRenderedPageBreak/>
         <w:t>An object in the inherited class:</w:t>
       </w:r>
@@ -549,16 +542,6 @@
           </wp:inline>
         </w:drawing>
       </w:r>
-    </w:p>
-    <w:p>
-      <w:pPr>
-        <w:rPr>
-          <w:rFonts w:asciiTheme="majorHAnsi" w:eastAsiaTheme="majorEastAsia" w:hAnsiTheme="majorHAnsi" w:cstheme="majorBidi"/>
-          <w:color w:val="2F5496" w:themeColor="accent1" w:themeShade="BF"/>
-          <w:sz w:val="26"/>
-          <w:szCs w:val="26"/>
-        </w:rPr>
-      </w:pPr>
       <w:r>
         <w:br w:type="page"/>
       </w:r>
@@ -1288,89 +1271,508 @@
       </w:pPr>
       <w:r>
         <w:lastRenderedPageBreak/>
-        <w:t>I.T. 7 – Polymorphism Example Screenshots *W6</w:t>
-      </w:r>
-    </w:p>
-    <w:p/>
-    <w:p>
-      <w:pPr>
-        <w:rPr>
-          <w:rFonts w:ascii="Times" w:hAnsi="Times" w:cs="Times"/>
-        </w:rPr>
-      </w:pPr>
-      <w:r>
-        <w:t>Demonstrate</w:t>
-      </w:r>
-      <w:r>
-        <w:rPr>
-          <w:rFonts w:ascii="Times" w:hAnsi="Times" w:cs="Times"/>
-        </w:rPr>
+        <w:t>I.T. 7 – Poly</w:t>
+      </w:r>
+      <w:r>
+        <w:t>morphism Example Screenshots</w:t>
+      </w:r>
+    </w:p>
+    <w:p/>
+    <w:p>
+      <w:proofErr w:type="spellStart"/>
+      <w:r>
+        <w:rPr>
+          <w:b/>
+        </w:rPr>
+        <w:t>MusicShop</w:t>
+      </w:r>
+      <w:proofErr w:type="spellEnd"/>
+      <w:r>
+        <w:t xml:space="preserve"> class which </w:t>
+      </w:r>
+      <w:r>
+        <w:t xml:space="preserve">has an </w:t>
+      </w:r>
+      <w:proofErr w:type="spellStart"/>
+      <w:r>
+        <w:t>ArrayList</w:t>
+      </w:r>
+      <w:proofErr w:type="spellEnd"/>
+      <w:r>
+        <w:t xml:space="preserve"> of </w:t>
+      </w:r>
+      <w:proofErr w:type="spellStart"/>
+      <w:r>
+        <w:t>ISellable</w:t>
+      </w:r>
+      <w:proofErr w:type="spellEnd"/>
+      <w:r>
         <w:t xml:space="preserve"> </w:t>
       </w:r>
       <w:r>
-        <w:t>the</w:t>
-      </w:r>
-      <w:r>
-        <w:rPr>
-          <w:rFonts w:ascii="Times" w:hAnsi="Times" w:cs="Times"/>
-        </w:rPr>
-        <w:t xml:space="preserve"> </w:t>
-      </w:r>
-      <w:r>
-        <w:t>use</w:t>
-      </w:r>
-      <w:r>
-        <w:rPr>
-          <w:rFonts w:ascii="Times" w:hAnsi="Times" w:cs="Times"/>
-        </w:rPr>
-        <w:t xml:space="preserve"> </w:t>
-      </w:r>
-      <w:r>
-        <w:t>of</w:t>
-      </w:r>
-      <w:r>
-        <w:rPr>
-          <w:rFonts w:ascii="Times" w:hAnsi="Times" w:cs="Times"/>
-        </w:rPr>
-        <w:t xml:space="preserve"> </w:t>
-      </w:r>
-      <w:r>
-        <w:t>Polymorphism</w:t>
-      </w:r>
-      <w:r>
-        <w:rPr>
-          <w:rFonts w:ascii="Times" w:hAnsi="Times" w:cs="Times"/>
-        </w:rPr>
-        <w:t xml:space="preserve"> </w:t>
-      </w:r>
-      <w:r>
-        <w:t>in</w:t>
-      </w:r>
-      <w:r>
-        <w:rPr>
-          <w:rFonts w:ascii="Times" w:hAnsi="Times" w:cs="Times"/>
-        </w:rPr>
-        <w:t xml:space="preserve"> </w:t>
-      </w:r>
-      <w:r>
-        <w:t>a</w:t>
-      </w:r>
-      <w:r>
-        <w:rPr>
-          <w:rFonts w:ascii="Times" w:hAnsi="Times" w:cs="Times"/>
-        </w:rPr>
-        <w:t xml:space="preserve"> </w:t>
-      </w:r>
-      <w:r>
-        <w:t xml:space="preserve">program. </w:t>
-      </w:r>
-    </w:p>
-    <w:p/>
+        <w:t>item objects:</w:t>
+      </w:r>
+    </w:p>
+    <w:p/>
+    <w:p>
+      <w:r>
+        <w:rPr>
+          <w:noProof/>
+        </w:rPr>
+        <w:drawing>
+          <wp:inline distT="0" distB="0" distL="0" distR="0" wp14:anchorId="0019DD94" wp14:editId="69C61912">
+            <wp:extent cx="4892410" cy="5207000"/>
+            <wp:effectExtent l="0" t="0" r="0" b="0"/>
+            <wp:docPr id="17" name="Picture 17"/>
+            <wp:cNvGraphicFramePr>
+              <a:graphicFrameLocks xmlns:a="http://schemas.openxmlformats.org/drawingml/2006/main" noChangeAspect="1"/>
+            </wp:cNvGraphicFramePr>
+            <a:graphic xmlns:a="http://schemas.openxmlformats.org/drawingml/2006/main">
+              <a:graphicData uri="http://schemas.openxmlformats.org/drawingml/2006/picture">
+                <pic:pic xmlns:pic="http://schemas.openxmlformats.org/drawingml/2006/picture">
+                  <pic:nvPicPr>
+                    <pic:cNvPr id="17" name="1MusicShop_class.png"/>
+                    <pic:cNvPicPr/>
+                  </pic:nvPicPr>
+                  <pic:blipFill>
+                    <a:blip r:embed="rId20">
+                      <a:extLst>
+                        <a:ext uri="{28A0092B-C50C-407E-A947-70E740481C1C}">
+                          <a14:useLocalDpi xmlns:a14="http://schemas.microsoft.com/office/drawing/2010/main" val="0"/>
+                        </a:ext>
+                      </a:extLst>
+                    </a:blip>
+                    <a:stretch>
+                      <a:fillRect/>
+                    </a:stretch>
+                  </pic:blipFill>
+                  <pic:spPr>
+                    <a:xfrm>
+                      <a:off x="0" y="0"/>
+                      <a:ext cx="4897423" cy="5212336"/>
+                    </a:xfrm>
+                    <a:prstGeom prst="rect">
+                      <a:avLst/>
+                    </a:prstGeom>
+                  </pic:spPr>
+                </pic:pic>
+              </a:graphicData>
+            </a:graphic>
+          </wp:inline>
+        </w:drawing>
+      </w:r>
+    </w:p>
+    <w:p/>
+    <w:p/>
+    <w:p/>
+    <w:p/>
+    <w:p/>
+    <w:p/>
+    <w:p/>
+    <w:p/>
+    <w:p/>
+    <w:p/>
+    <w:p/>
+    <w:p/>
+    <w:p>
+      <w:r>
+        <w:rPr>
+          <w:b/>
+        </w:rPr>
+        <w:lastRenderedPageBreak/>
+        <w:t>Item</w:t>
+      </w:r>
+      <w:r>
+        <w:t xml:space="preserve"> class, which implements the </w:t>
+      </w:r>
+      <w:proofErr w:type="spellStart"/>
+      <w:r>
+        <w:rPr>
+          <w:b/>
+        </w:rPr>
+        <w:t>ISellable</w:t>
+      </w:r>
+      <w:proofErr w:type="spellEnd"/>
+      <w:r>
+        <w:t xml:space="preserve"> interface:</w:t>
+      </w:r>
+    </w:p>
+    <w:p/>
+    <w:p>
+      <w:r>
+        <w:rPr>
+          <w:noProof/>
+        </w:rPr>
+        <w:drawing>
+          <wp:inline distT="0" distB="0" distL="0" distR="0" wp14:anchorId="33480AC4" wp14:editId="2FB00D87">
+            <wp:extent cx="5943600" cy="2752090"/>
+            <wp:effectExtent l="0" t="0" r="0" b="3810"/>
+            <wp:docPr id="18" name="Picture 18"/>
+            <wp:cNvGraphicFramePr>
+              <a:graphicFrameLocks xmlns:a="http://schemas.openxmlformats.org/drawingml/2006/main" noChangeAspect="1"/>
+            </wp:cNvGraphicFramePr>
+            <a:graphic xmlns:a="http://schemas.openxmlformats.org/drawingml/2006/main">
+              <a:graphicData uri="http://schemas.openxmlformats.org/drawingml/2006/picture">
+                <pic:pic xmlns:pic="http://schemas.openxmlformats.org/drawingml/2006/picture">
+                  <pic:nvPicPr>
+                    <pic:cNvPr id="18" name="2Item_Implemets_ISellable.png"/>
+                    <pic:cNvPicPr/>
+                  </pic:nvPicPr>
+                  <pic:blipFill>
+                    <a:blip r:embed="rId21">
+                      <a:extLst>
+                        <a:ext uri="{28A0092B-C50C-407E-A947-70E740481C1C}">
+                          <a14:useLocalDpi xmlns:a14="http://schemas.microsoft.com/office/drawing/2010/main" val="0"/>
+                        </a:ext>
+                      </a:extLst>
+                    </a:blip>
+                    <a:stretch>
+                      <a:fillRect/>
+                    </a:stretch>
+                  </pic:blipFill>
+                  <pic:spPr>
+                    <a:xfrm>
+                      <a:off x="0" y="0"/>
+                      <a:ext cx="5943600" cy="2752090"/>
+                    </a:xfrm>
+                    <a:prstGeom prst="rect">
+                      <a:avLst/>
+                    </a:prstGeom>
+                  </pic:spPr>
+                </pic:pic>
+              </a:graphicData>
+            </a:graphic>
+          </wp:inline>
+        </w:drawing>
+      </w:r>
+    </w:p>
+    <w:p/>
+    <w:p>
+      <w:r>
+        <w:rPr>
+          <w:b/>
+        </w:rPr>
+        <w:t>Accessory</w:t>
+      </w:r>
+      <w:r>
+        <w:t xml:space="preserve"> class, which extends the </w:t>
+      </w:r>
+      <w:r>
+        <w:rPr>
+          <w:b/>
+        </w:rPr>
+        <w:t>Item</w:t>
+      </w:r>
+      <w:r>
+        <w:t xml:space="preserve"> class (and therefore implements the </w:t>
+      </w:r>
+      <w:proofErr w:type="spellStart"/>
+      <w:r>
+        <w:rPr>
+          <w:b/>
+        </w:rPr>
+        <w:t>ISellable</w:t>
+      </w:r>
+      <w:proofErr w:type="spellEnd"/>
+      <w:r>
+        <w:t xml:space="preserve"> interface):</w:t>
+      </w:r>
+    </w:p>
+    <w:p/>
+    <w:p>
+      <w:r>
+        <w:rPr>
+          <w:noProof/>
+        </w:rPr>
+        <w:drawing>
+          <wp:inline distT="0" distB="0" distL="0" distR="0" wp14:anchorId="159DCC05" wp14:editId="77986972">
+            <wp:extent cx="5943600" cy="2643505"/>
+            <wp:effectExtent l="0" t="0" r="0" b="0"/>
+            <wp:docPr id="19" name="Picture 19"/>
+            <wp:cNvGraphicFramePr>
+              <a:graphicFrameLocks xmlns:a="http://schemas.openxmlformats.org/drawingml/2006/main" noChangeAspect="1"/>
+            </wp:cNvGraphicFramePr>
+            <a:graphic xmlns:a="http://schemas.openxmlformats.org/drawingml/2006/main">
+              <a:graphicData uri="http://schemas.openxmlformats.org/drawingml/2006/picture">
+                <pic:pic xmlns:pic="http://schemas.openxmlformats.org/drawingml/2006/picture">
+                  <pic:nvPicPr>
+                    <pic:cNvPr id="19" name="3Accessory_Extends_Item.png"/>
+                    <pic:cNvPicPr/>
+                  </pic:nvPicPr>
+                  <pic:blipFill>
+                    <a:blip r:embed="rId22">
+                      <a:extLst>
+                        <a:ext uri="{28A0092B-C50C-407E-A947-70E740481C1C}">
+                          <a14:useLocalDpi xmlns:a14="http://schemas.microsoft.com/office/drawing/2010/main" val="0"/>
+                        </a:ext>
+                      </a:extLst>
+                    </a:blip>
+                    <a:stretch>
+                      <a:fillRect/>
+                    </a:stretch>
+                  </pic:blipFill>
+                  <pic:spPr>
+                    <a:xfrm>
+                      <a:off x="0" y="0"/>
+                      <a:ext cx="5943600" cy="2643505"/>
+                    </a:xfrm>
+                    <a:prstGeom prst="rect">
+                      <a:avLst/>
+                    </a:prstGeom>
+                  </pic:spPr>
+                </pic:pic>
+              </a:graphicData>
+            </a:graphic>
+          </wp:inline>
+        </w:drawing>
+      </w:r>
+    </w:p>
+    <w:p/>
+    <w:p/>
+    <w:p/>
+    <w:p/>
+    <w:p/>
+    <w:p/>
+    <w:p/>
+    <w:p/>
+    <w:p/>
+    <w:p>
+      <w:r>
+        <w:rPr>
+          <w:b/>
+        </w:rPr>
+        <w:lastRenderedPageBreak/>
+        <w:t>Instrument</w:t>
+      </w:r>
+      <w:r>
+        <w:t xml:space="preserve"> class, which extends the </w:t>
+      </w:r>
+      <w:r>
+        <w:rPr>
+          <w:b/>
+        </w:rPr>
+        <w:t>Item</w:t>
+      </w:r>
+      <w:r>
+        <w:t xml:space="preserve"> class (and therefore implements the </w:t>
+      </w:r>
+      <w:proofErr w:type="spellStart"/>
+      <w:r>
+        <w:rPr>
+          <w:b/>
+        </w:rPr>
+        <w:t>ISellable</w:t>
+      </w:r>
+      <w:proofErr w:type="spellEnd"/>
+      <w:r>
+        <w:t xml:space="preserve"> interface):</w:t>
+      </w:r>
+    </w:p>
+    <w:p/>
+    <w:p>
+      <w:r>
+        <w:rPr>
+          <w:noProof/>
+        </w:rPr>
+        <w:drawing>
+          <wp:inline distT="0" distB="0" distL="0" distR="0" wp14:anchorId="4EAF90DE" wp14:editId="0DA0983B">
+            <wp:extent cx="5943600" cy="2181225"/>
+            <wp:effectExtent l="0" t="0" r="0" b="3175"/>
+            <wp:docPr id="20" name="Picture 20"/>
+            <wp:cNvGraphicFramePr>
+              <a:graphicFrameLocks xmlns:a="http://schemas.openxmlformats.org/drawingml/2006/main" noChangeAspect="1"/>
+            </wp:cNvGraphicFramePr>
+            <a:graphic xmlns:a="http://schemas.openxmlformats.org/drawingml/2006/main">
+              <a:graphicData uri="http://schemas.openxmlformats.org/drawingml/2006/picture">
+                <pic:pic xmlns:pic="http://schemas.openxmlformats.org/drawingml/2006/picture">
+                  <pic:nvPicPr>
+                    <pic:cNvPr id="20" name="4Instrument_Extends_Item.png"/>
+                    <pic:cNvPicPr/>
+                  </pic:nvPicPr>
+                  <pic:blipFill>
+                    <a:blip r:embed="rId23">
+                      <a:extLst>
+                        <a:ext uri="{28A0092B-C50C-407E-A947-70E740481C1C}">
+                          <a14:useLocalDpi xmlns:a14="http://schemas.microsoft.com/office/drawing/2010/main" val="0"/>
+                        </a:ext>
+                      </a:extLst>
+                    </a:blip>
+                    <a:stretch>
+                      <a:fillRect/>
+                    </a:stretch>
+                  </pic:blipFill>
+                  <pic:spPr>
+                    <a:xfrm>
+                      <a:off x="0" y="0"/>
+                      <a:ext cx="5943600" cy="2181225"/>
+                    </a:xfrm>
+                    <a:prstGeom prst="rect">
+                      <a:avLst/>
+                    </a:prstGeom>
+                  </pic:spPr>
+                </pic:pic>
+              </a:graphicData>
+            </a:graphic>
+          </wp:inline>
+        </w:drawing>
+      </w:r>
+    </w:p>
+    <w:p/>
+    <w:p>
+      <w:r>
+        <w:rPr>
+          <w:b/>
+        </w:rPr>
+        <w:t>Guitar</w:t>
+      </w:r>
+      <w:r>
+        <w:t xml:space="preserve"> class, which extends the </w:t>
+      </w:r>
+      <w:r>
+        <w:rPr>
+          <w:b/>
+        </w:rPr>
+        <w:t>Instrument</w:t>
+      </w:r>
+      <w:r>
+        <w:t xml:space="preserve"> class (and therefore implements the </w:t>
+      </w:r>
+      <w:proofErr w:type="spellStart"/>
+      <w:r>
+        <w:rPr>
+          <w:b/>
+        </w:rPr>
+        <w:t>ISellable</w:t>
+      </w:r>
+      <w:proofErr w:type="spellEnd"/>
+      <w:r>
+        <w:t xml:space="preserve"> interface):</w:t>
+      </w:r>
+    </w:p>
+    <w:p/>
+    <w:p>
+      <w:r>
+        <w:rPr>
+          <w:noProof/>
+        </w:rPr>
+        <w:drawing>
+          <wp:inline distT="0" distB="0" distL="0" distR="0" wp14:anchorId="03B89292" wp14:editId="1033F438">
+            <wp:extent cx="5943600" cy="2292985"/>
+            <wp:effectExtent l="0" t="0" r="0" b="5715"/>
+            <wp:docPr id="22" name="Picture 22"/>
+            <wp:cNvGraphicFramePr>
+              <a:graphicFrameLocks xmlns:a="http://schemas.openxmlformats.org/drawingml/2006/main" noChangeAspect="1"/>
+            </wp:cNvGraphicFramePr>
+            <a:graphic xmlns:a="http://schemas.openxmlformats.org/drawingml/2006/main">
+              <a:graphicData uri="http://schemas.openxmlformats.org/drawingml/2006/picture">
+                <pic:pic xmlns:pic="http://schemas.openxmlformats.org/drawingml/2006/picture">
+                  <pic:nvPicPr>
+                    <pic:cNvPr id="22" name="5Guitar_Extends_Instrument.png"/>
+                    <pic:cNvPicPr/>
+                  </pic:nvPicPr>
+                  <pic:blipFill>
+                    <a:blip r:embed="rId24">
+                      <a:extLst>
+                        <a:ext uri="{28A0092B-C50C-407E-A947-70E740481C1C}">
+                          <a14:useLocalDpi xmlns:a14="http://schemas.microsoft.com/office/drawing/2010/main" val="0"/>
+                        </a:ext>
+                      </a:extLst>
+                    </a:blip>
+                    <a:stretch>
+                      <a:fillRect/>
+                    </a:stretch>
+                  </pic:blipFill>
+                  <pic:spPr>
+                    <a:xfrm>
+                      <a:off x="0" y="0"/>
+                      <a:ext cx="5943600" cy="2292985"/>
+                    </a:xfrm>
+                    <a:prstGeom prst="rect">
+                      <a:avLst/>
+                    </a:prstGeom>
+                  </pic:spPr>
+                </pic:pic>
+              </a:graphicData>
+            </a:graphic>
+          </wp:inline>
+        </w:drawing>
+      </w:r>
+    </w:p>
+    <w:p/>
+    <w:p>
+      <w:proofErr w:type="spellStart"/>
+      <w:r>
+        <w:rPr>
+          <w:b/>
+        </w:rPr>
+        <w:t>IS</w:t>
+      </w:r>
+      <w:r>
+        <w:rPr>
+          <w:b/>
+        </w:rPr>
+        <w:t>ellable</w:t>
+      </w:r>
+      <w:proofErr w:type="spellEnd"/>
+      <w:r>
+        <w:t xml:space="preserve"> interface:</w:t>
+      </w:r>
+    </w:p>
+    <w:p/>
+    <w:p>
+      <w:r>
+        <w:rPr>
+          <w:noProof/>
+        </w:rPr>
+        <w:drawing>
+          <wp:inline distT="0" distB="0" distL="0" distR="0" wp14:anchorId="5A013D9B" wp14:editId="696FB4C0">
+            <wp:extent cx="3568700" cy="1371600"/>
+            <wp:effectExtent l="0" t="0" r="0" b="0"/>
+            <wp:docPr id="23" name="Picture 23"/>
+            <wp:cNvGraphicFramePr>
+              <a:graphicFrameLocks xmlns:a="http://schemas.openxmlformats.org/drawingml/2006/main" noChangeAspect="1"/>
+            </wp:cNvGraphicFramePr>
+            <a:graphic xmlns:a="http://schemas.openxmlformats.org/drawingml/2006/main">
+              <a:graphicData uri="http://schemas.openxmlformats.org/drawingml/2006/picture">
+                <pic:pic xmlns:pic="http://schemas.openxmlformats.org/drawingml/2006/picture">
+                  <pic:nvPicPr>
+                    <pic:cNvPr id="23" name="6ISellable_interface.png"/>
+                    <pic:cNvPicPr/>
+                  </pic:nvPicPr>
+                  <pic:blipFill>
+                    <a:blip r:embed="rId25">
+                      <a:extLst>
+                        <a:ext uri="{28A0092B-C50C-407E-A947-70E740481C1C}">
+                          <a14:useLocalDpi xmlns:a14="http://schemas.microsoft.com/office/drawing/2010/main" val="0"/>
+                        </a:ext>
+                      </a:extLst>
+                    </a:blip>
+                    <a:stretch>
+                      <a:fillRect/>
+                    </a:stretch>
+                  </pic:blipFill>
+                  <pic:spPr>
+                    <a:xfrm>
+                      <a:off x="0" y="0"/>
+                      <a:ext cx="3568700" cy="1371600"/>
+                    </a:xfrm>
+                    <a:prstGeom prst="rect">
+                      <a:avLst/>
+                    </a:prstGeom>
+                  </pic:spPr>
+                </pic:pic>
+              </a:graphicData>
+            </a:graphic>
+          </wp:inline>
+        </w:drawing>
+      </w:r>
+      <w:bookmarkStart w:id="0" w:name="_GoBack"/>
+      <w:bookmarkEnd w:id="0"/>
+    </w:p>
     <w:sectPr>
-      <w:pgSz w:w="11900" w:h="16840"/>
-      <w:pgMar w:top="1077" w:right="1304" w:bottom="1077" w:left="1304" w:header="720" w:footer="720" w:gutter="0"/>
+      <w:pgSz w:w="12240" w:h="15840"/>
+      <w:pgMar w:top="1440" w:right="1440" w:bottom="1440" w:left="1440" w:header="720" w:footer="720" w:gutter="0"/>
       <w:cols w:space="720"/>
-      <w:docGrid w:linePitch="360"/>
     </w:sectPr>
   </w:body>
 </w:document>

</xml_diff>